<commit_message>
adding the last comment
</commit_message>
<xml_diff>
--- a/Documentation/Annexes/F_Flyer/B11I15_Medawar_Systeme_d_information_base_ipad_iphone_DE.docx
+++ b/Documentation/Annexes/F_Flyer/B11I15_Medawar_Systeme_d_information_base_ipad_iphone_DE.docx
@@ -43,7 +43,7 @@
             <w:r>
               <w:rPr>
                 <w:noProof/>
-                <w:lang w:val="de-CH" w:eastAsia="en-US"/>
+                <w:lang w:val="en-US" w:eastAsia="en-US"/>
               </w:rPr>
               <w:drawing>
                 <wp:inline distT="0" distB="0" distL="0" distR="0" wp14:anchorId="65248859" wp14:editId="458F9EEA">
@@ -127,7 +127,7 @@
             <w:r>
               <w:rPr>
                 <w:noProof/>
-                <w:lang w:val="de-CH" w:eastAsia="en-US"/>
+                <w:lang w:val="en-US" w:eastAsia="en-US"/>
               </w:rPr>
               <w:drawing>
                 <wp:inline distT="0" distB="0" distL="0" distR="0" wp14:anchorId="31D05605" wp14:editId="2080BD95">
@@ -213,7 +213,19 @@
               <w:rPr>
                 <w:lang w:val="de-CH"/>
               </w:rPr>
-              <w:t xml:space="preserve">  FREIBURG | JULI 11</w:t>
+              <w:t xml:space="preserve">  FREIBURG | </w:t>
+            </w:r>
+            <w:r>
+              <w:rPr>
+                <w:lang w:val="de-CH"/>
+              </w:rPr>
+              <w:t>August</w:t>
+            </w:r>
+            <w:r>
+              <w:rPr>
+                <w:lang w:val="de-CH"/>
+              </w:rPr>
+              <w:t xml:space="preserve"> 11</w:t>
             </w:r>
           </w:p>
         </w:tc>
@@ -1626,7 +1638,7 @@
             <w:r>
               <w:rPr>
                 <w:noProof/>
-                <w:lang w:val="de-CH" w:eastAsia="en-US"/>
+                <w:lang w:val="en-US" w:eastAsia="en-US"/>
               </w:rPr>
               <w:drawing>
                 <wp:inline distT="0" distB="0" distL="0" distR="0" wp14:anchorId="05F5C6B6" wp14:editId="40D4F5D4">
@@ -1720,9 +1732,6 @@
           <w:p>
             <w:pPr>
               <w:pStyle w:val="textenormal"/>
-              <w:tabs>
-                <w:tab w:val="center" w:pos="837"/>
-              </w:tabs>
               <w:spacing w:before="0" w:line="240" w:lineRule="auto"/>
               <w:ind w:left="130"/>
               <w:rPr>
@@ -1737,166 +1746,162 @@
                 <w:sz w:val="20"/>
                 <w:lang w:val="de-CH"/>
               </w:rPr>
-              <w:t>Ziel dieses Projekt ist eine Lösung für die Integration des Informationssystems der ESIB (</w:t>
-            </w:r>
-            <w:proofErr w:type="spellStart"/>
+              <w:t xml:space="preserve">Das </w:t>
+            </w:r>
             <w:r>
               <w:rPr>
                 <w:rFonts w:ascii="Verdana" w:hAnsi="Verdana"/>
                 <w:sz w:val="20"/>
                 <w:lang w:val="de-CH"/>
               </w:rPr>
-              <w:t>Ecole</w:t>
-            </w:r>
-            <w:proofErr w:type="spellEnd"/>
+              <w:t xml:space="preserve">Ziel dieses Projekt ist </w:t>
+            </w:r>
             <w:r>
               <w:rPr>
                 <w:rFonts w:ascii="Verdana" w:hAnsi="Verdana"/>
                 <w:sz w:val="20"/>
                 <w:lang w:val="de-CH"/>
               </w:rPr>
-              <w:t xml:space="preserve"> </w:t>
-            </w:r>
-            <w:proofErr w:type="spellStart"/>
+              <w:t xml:space="preserve">die Entwicklung </w:t>
+            </w:r>
             <w:r>
               <w:rPr>
                 <w:rFonts w:ascii="Verdana" w:hAnsi="Verdana"/>
                 <w:sz w:val="20"/>
                 <w:lang w:val="de-CH"/>
               </w:rPr>
-              <w:t>Supérieure</w:t>
-            </w:r>
-            <w:proofErr w:type="spellEnd"/>
+              <w:t>eine</w:t>
+            </w:r>
             <w:r>
               <w:rPr>
                 <w:rFonts w:ascii="Verdana" w:hAnsi="Verdana"/>
                 <w:sz w:val="20"/>
                 <w:lang w:val="de-CH"/>
               </w:rPr>
-              <w:t xml:space="preserve"> des </w:t>
-            </w:r>
-            <w:proofErr w:type="spellStart"/>
+              <w:t>r</w:t>
+            </w:r>
             <w:r>
               <w:rPr>
                 <w:rFonts w:ascii="Verdana" w:hAnsi="Verdana"/>
                 <w:sz w:val="20"/>
                 <w:lang w:val="de-CH"/>
               </w:rPr>
-              <w:t>Ingénieurs</w:t>
-            </w:r>
-            <w:proofErr w:type="spellEnd"/>
+              <w:t xml:space="preserve"> Lösung für die Integration des Informationssystems der ESIB (</w:t>
+            </w:r>
+            <w:proofErr w:type="spellStart"/>
             <w:r>
               <w:rPr>
                 <w:rFonts w:ascii="Verdana" w:hAnsi="Verdana"/>
                 <w:sz w:val="20"/>
                 <w:lang w:val="de-CH"/>
               </w:rPr>
-              <w:t xml:space="preserve"> de </w:t>
-            </w:r>
-            <w:proofErr w:type="spellStart"/>
+              <w:t>Ecole</w:t>
+            </w:r>
+            <w:proofErr w:type="spellEnd"/>
             <w:r>
               <w:rPr>
                 <w:rFonts w:ascii="Verdana" w:hAnsi="Verdana"/>
                 <w:sz w:val="20"/>
                 <w:lang w:val="de-CH"/>
               </w:rPr>
-              <w:t>Beyrouth</w:t>
-            </w:r>
-            <w:proofErr w:type="spellEnd"/>
+              <w:t xml:space="preserve"> </w:t>
+            </w:r>
+            <w:proofErr w:type="spellStart"/>
             <w:r>
               <w:rPr>
                 <w:rFonts w:ascii="Verdana" w:hAnsi="Verdana"/>
                 <w:sz w:val="20"/>
                 <w:lang w:val="de-CH"/>
               </w:rPr>
-              <w:t xml:space="preserve"> – Saint Joseph - </w:t>
-            </w:r>
-            <w:proofErr w:type="spellStart"/>
+              <w:t>Supérieure</w:t>
+            </w:r>
+            <w:proofErr w:type="spellEnd"/>
             <w:r>
               <w:rPr>
                 <w:rFonts w:ascii="Verdana" w:hAnsi="Verdana"/>
                 <w:sz w:val="20"/>
                 <w:lang w:val="de-CH"/>
               </w:rPr>
-              <w:t>Liban</w:t>
-            </w:r>
-            <w:proofErr w:type="spellEnd"/>
+              <w:t xml:space="preserve"> des </w:t>
+            </w:r>
+            <w:proofErr w:type="spellStart"/>
             <w:r>
               <w:rPr>
                 <w:rFonts w:ascii="Verdana" w:hAnsi="Verdana"/>
                 <w:sz w:val="20"/>
                 <w:lang w:val="de-CH"/>
               </w:rPr>
-              <w:t xml:space="preserve">) zu entwickeln. Diese </w:t>
-            </w:r>
+              <w:t>Ingénieurs</w:t>
+            </w:r>
+            <w:proofErr w:type="spellEnd"/>
             <w:r>
               <w:rPr>
                 <w:rFonts w:ascii="Verdana" w:hAnsi="Verdana"/>
                 <w:sz w:val="20"/>
                 <w:lang w:val="de-CH"/>
               </w:rPr>
-              <w:t xml:space="preserve">Lösung must den Studenten und Professoren der Universität den Zugang zu </w:t>
-            </w:r>
+              <w:t xml:space="preserve"> de </w:t>
+            </w:r>
+            <w:proofErr w:type="spellStart"/>
             <w:r>
               <w:rPr>
                 <w:rFonts w:ascii="Verdana" w:hAnsi="Verdana"/>
                 <w:sz w:val="20"/>
                 <w:lang w:val="de-CH"/>
               </w:rPr>
-              <w:t>I</w:t>
-            </w:r>
+              <w:t>Beyrouth</w:t>
+            </w:r>
+            <w:proofErr w:type="spellEnd"/>
             <w:r>
               <w:rPr>
                 <w:rFonts w:ascii="Verdana" w:hAnsi="Verdana"/>
                 <w:sz w:val="20"/>
                 <w:lang w:val="de-CH"/>
               </w:rPr>
-              <w:t>nformationen</w:t>
-            </w:r>
+              <w:t xml:space="preserve"> – Saint Joseph - </w:t>
+            </w:r>
+            <w:proofErr w:type="spellStart"/>
             <w:r>
               <w:rPr>
                 <w:rFonts w:ascii="Verdana" w:hAnsi="Verdana"/>
                 <w:sz w:val="20"/>
                 <w:lang w:val="de-CH"/>
               </w:rPr>
-              <w:t xml:space="preserve"> wie die </w:t>
-            </w:r>
-            <w:proofErr w:type="spellStart"/>
+              <w:t>Liban</w:t>
+            </w:r>
+            <w:proofErr w:type="spellEnd"/>
             <w:r>
               <w:rPr>
                 <w:rFonts w:ascii="Verdana" w:hAnsi="Verdana"/>
                 <w:sz w:val="20"/>
                 <w:lang w:val="de-CH"/>
               </w:rPr>
-              <w:t>Kursplan</w:t>
-            </w:r>
-            <w:proofErr w:type="spellEnd"/>
+              <w:t xml:space="preserve">). Diese </w:t>
+            </w:r>
             <w:r>
               <w:rPr>
                 <w:rFonts w:ascii="Verdana" w:hAnsi="Verdana"/>
                 <w:sz w:val="20"/>
                 <w:lang w:val="de-CH"/>
               </w:rPr>
-              <w:t xml:space="preserve">, die </w:t>
-            </w:r>
-            <w:proofErr w:type="spellStart"/>
+              <w:t>Lösung muss</w:t>
+            </w:r>
             <w:r>
               <w:rPr>
                 <w:rFonts w:ascii="Verdana" w:hAnsi="Verdana"/>
                 <w:sz w:val="20"/>
                 <w:lang w:val="de-CH"/>
               </w:rPr>
-              <w:t>Prunfungs</w:t>
-            </w:r>
-            <w:bookmarkStart w:id="0" w:name="_GoBack"/>
-            <w:bookmarkEnd w:id="0"/>
+              <w:t xml:space="preserve"> den Studenten und Professoren der Universität den Zugang zu Informationen wie die </w:t>
+            </w:r>
+            <w:proofErr w:type="spellStart"/>
             <w:r>
               <w:rPr>
                 <w:rFonts w:ascii="Verdana" w:hAnsi="Verdana"/>
                 <w:sz w:val="20"/>
                 <w:lang w:val="de-CH"/>
               </w:rPr>
-              <w:t>resultat</w:t>
+              <w:t>Kursplan</w:t>
             </w:r>
             <w:proofErr w:type="spellEnd"/>
             <w:r>
@@ -1905,7 +1910,7 @@
                 <w:sz w:val="20"/>
                 <w:lang w:val="de-CH"/>
               </w:rPr>
-              <w:t xml:space="preserve"> und </w:t>
+              <w:t xml:space="preserve">, die </w:t>
             </w:r>
             <w:proofErr w:type="spellStart"/>
             <w:r>
@@ -1914,7 +1919,7 @@
                 <w:sz w:val="20"/>
                 <w:lang w:val="de-CH"/>
               </w:rPr>
-              <w:t>Kampusplan</w:t>
+              <w:t>Prunfungsresultat</w:t>
             </w:r>
             <w:proofErr w:type="spellEnd"/>
             <w:r>
@@ -1923,31 +1928,30 @@
                 <w:sz w:val="20"/>
                 <w:lang w:val="de-CH"/>
               </w:rPr>
-              <w:t xml:space="preserve"> erlauben</w:t>
-            </w:r>
+              <w:t xml:space="preserve"> und </w:t>
+            </w:r>
+            <w:proofErr w:type="spellStart"/>
             <w:r>
               <w:rPr>
                 <w:rFonts w:ascii="Verdana" w:hAnsi="Verdana"/>
                 <w:sz w:val="20"/>
                 <w:lang w:val="de-CH"/>
               </w:rPr>
-              <w:t>.</w:t>
-            </w:r>
+              <w:t>Kampusplan</w:t>
+            </w:r>
+            <w:proofErr w:type="spellEnd"/>
             <w:r>
               <w:rPr>
                 <w:rFonts w:ascii="Verdana" w:hAnsi="Verdana"/>
                 <w:sz w:val="20"/>
                 <w:lang w:val="de-CH"/>
               </w:rPr>
-              <w:t xml:space="preserve"> </w:t>
+              <w:t xml:space="preserve"> erlauben. </w:t>
             </w:r>
           </w:p>
           <w:p>
             <w:pPr>
               <w:pStyle w:val="textenormal"/>
-              <w:tabs>
-                <w:tab w:val="center" w:pos="837"/>
-              </w:tabs>
               <w:spacing w:before="0" w:line="240" w:lineRule="auto"/>
               <w:ind w:left="130"/>
               <w:rPr>
@@ -1977,7 +1981,7 @@
                 <w:noProof/>
                 <w:color w:val="auto"/>
                 <w:sz w:val="24"/>
-                <w:lang w:val="de-CH" w:eastAsia="en-US"/>
+                <w:lang w:val="en-US" w:eastAsia="en-US"/>
               </w:rPr>
               <w:drawing>
                 <wp:inline distT="0" distB="0" distL="0" distR="0" wp14:anchorId="2FF2119D" wp14:editId="646D1430">
@@ -2034,54 +2038,71 @@
               <w:pStyle w:val="Caption"/>
               <w:jc w:val="center"/>
               <w:rPr>
-                <w:lang w:val="de-CH"/>
-              </w:rPr>
-            </w:pPr>
-            <w:r>
-              <w:rPr>
+                <w:color w:val="0A4985"/>
+                <w:sz w:val="18"/>
+                <w:lang w:val="de-CH"/>
+              </w:rPr>
+            </w:pPr>
+            <w:r>
+              <w:rPr>
+                <w:color w:val="0A4985"/>
+                <w:sz w:val="18"/>
                 <w:lang w:val="de-CH"/>
               </w:rPr>
               <w:t xml:space="preserve">Abbildung </w:t>
             </w:r>
             <w:r>
               <w:rPr>
+                <w:color w:val="0A4985"/>
+                <w:sz w:val="18"/>
                 <w:lang w:val="de-CH"/>
               </w:rPr>
               <w:fldChar w:fldCharType="begin"/>
             </w:r>
             <w:r>
               <w:rPr>
+                <w:color w:val="0A4985"/>
+                <w:sz w:val="18"/>
                 <w:lang w:val="de-CH"/>
               </w:rPr>
               <w:instrText xml:space="preserve"> SEQ Abbildung \* ARABIC </w:instrText>
             </w:r>
             <w:r>
               <w:rPr>
+                <w:color w:val="0A4985"/>
+                <w:sz w:val="18"/>
                 <w:lang w:val="de-CH"/>
               </w:rPr>
               <w:fldChar w:fldCharType="separate"/>
             </w:r>
             <w:r>
               <w:rPr>
-                <w:noProof/>
+                <w:color w:val="0A4985"/>
+                <w:sz w:val="18"/>
                 <w:lang w:val="de-CH"/>
               </w:rPr>
               <w:t>1</w:t>
             </w:r>
             <w:r>
               <w:rPr>
+                <w:color w:val="0A4985"/>
+                <w:sz w:val="18"/>
                 <w:lang w:val="de-CH"/>
               </w:rPr>
               <w:fldChar w:fldCharType="end"/>
             </w:r>
             <w:r>
               <w:rPr>
+                <w:color w:val="0A4985"/>
+                <w:sz w:val="18"/>
                 <w:lang w:val="de-CH"/>
               </w:rPr>
               <w:t xml:space="preserve"> Der Haupt</w:t>
             </w:r>
             <w:r>
               <w:rPr>
+                <w:color w:val="0A4985"/>
+                <w:sz w:val="18"/>
                 <w:lang w:val="de-CH"/>
               </w:rPr>
               <w:t>gebäude der ESIB</w:t>
@@ -2089,98 +2110,11 @@
           </w:p>
           <w:p>
             <w:pPr>
-              <w:pStyle w:val="textenormal"/>
               <w:tabs>
                 <w:tab w:val="center" w:pos="837"/>
               </w:tabs>
-              <w:spacing w:before="0" w:line="240" w:lineRule="auto"/>
-              <w:ind w:left="0"/>
-              <w:rPr>
-                <w:rFonts w:ascii="Verdana" w:hAnsi="Verdana"/>
-                <w:sz w:val="20"/>
-                <w:lang w:val="de-CH"/>
-              </w:rPr>
-            </w:pPr>
-          </w:p>
-          <w:p>
-            <w:pPr>
-              <w:pStyle w:val="textenormal"/>
-              <w:tabs>
-                <w:tab w:val="center" w:pos="837"/>
-              </w:tabs>
-              <w:spacing w:before="0" w:line="240" w:lineRule="auto"/>
               <w:ind w:left="130"/>
               <w:rPr>
-                <w:rFonts w:ascii="Verdana" w:hAnsi="Verdana"/>
-                <w:sz w:val="20"/>
-                <w:lang w:val="de-CH"/>
-              </w:rPr>
-            </w:pPr>
-            <w:r>
-              <w:rPr>
-                <w:rFonts w:ascii="Verdana" w:hAnsi="Verdana"/>
-                <w:sz w:val="20"/>
-                <w:lang w:val="de-CH"/>
-              </w:rPr>
-              <w:t xml:space="preserve">Die Lösung </w:t>
-            </w:r>
-            <w:proofErr w:type="gramStart"/>
-            <w:r>
-              <w:rPr>
-                <w:rFonts w:ascii="Verdana" w:hAnsi="Verdana"/>
-                <w:sz w:val="20"/>
-                <w:lang w:val="de-CH"/>
-              </w:rPr>
-              <w:t xml:space="preserve">muss mit beide Geräte der </w:t>
-            </w:r>
-            <w:proofErr w:type="spellStart"/>
-            <w:r>
-              <w:rPr>
-                <w:rFonts w:ascii="Verdana" w:hAnsi="Verdana"/>
-                <w:sz w:val="20"/>
-                <w:lang w:val="de-CH"/>
-              </w:rPr>
-              <w:t>iPhone</w:t>
-            </w:r>
-            <w:proofErr w:type="spellEnd"/>
-            <w:r>
-              <w:rPr>
-                <w:rFonts w:ascii="Verdana" w:hAnsi="Verdana"/>
-                <w:sz w:val="20"/>
-                <w:lang w:val="de-CH"/>
-              </w:rPr>
-              <w:t xml:space="preserve"> und </w:t>
-            </w:r>
-            <w:proofErr w:type="spellStart"/>
-            <w:r>
-              <w:rPr>
-                <w:rFonts w:ascii="Verdana" w:hAnsi="Verdana"/>
-                <w:sz w:val="20"/>
-                <w:lang w:val="de-CH"/>
-              </w:rPr>
-              <w:t>iPad</w:t>
-            </w:r>
-            <w:proofErr w:type="spellEnd"/>
-            <w:proofErr w:type="gramEnd"/>
-            <w:r>
-              <w:rPr>
-                <w:rFonts w:ascii="Verdana" w:hAnsi="Verdana"/>
-                <w:sz w:val="20"/>
-                <w:lang w:val="de-CH"/>
-              </w:rPr>
-              <w:t xml:space="preserve"> Kompatibel sein. </w:t>
-            </w:r>
-          </w:p>
-          <w:p>
-            <w:pPr>
-              <w:pStyle w:val="textenormal"/>
-              <w:tabs>
-                <w:tab w:val="center" w:pos="837"/>
-              </w:tabs>
-              <w:spacing w:before="0" w:line="240" w:lineRule="auto"/>
-              <w:ind w:left="130"/>
-              <w:rPr>
-                <w:rFonts w:ascii="Verdana" w:hAnsi="Verdana"/>
                 <w:sz w:val="20"/>
                 <w:lang w:val="de-CH"/>
               </w:rPr>
@@ -2203,33 +2137,117 @@
                 <w:sz w:val="20"/>
                 <w:lang w:val="de-CH"/>
               </w:rPr>
-              <w:t>Die folgenden Produkten werden</w:t>
-            </w:r>
+              <w:t xml:space="preserve">Die Lösung muss mit beiden Geräten der </w:t>
+            </w:r>
+            <w:proofErr w:type="spellStart"/>
             <w:r>
               <w:rPr>
                 <w:rFonts w:ascii="Verdana" w:hAnsi="Verdana"/>
                 <w:sz w:val="20"/>
                 <w:lang w:val="de-CH"/>
               </w:rPr>
-              <w:t xml:space="preserve"> geplant um die </w:t>
-            </w:r>
-            <w:proofErr w:type="spellStart"/>
+              <w:t>iPhone</w:t>
+            </w:r>
+            <w:proofErr w:type="spellEnd"/>
             <w:r>
               <w:rPr>
                 <w:rFonts w:ascii="Verdana" w:hAnsi="Verdana"/>
                 <w:sz w:val="20"/>
                 <w:lang w:val="de-CH"/>
               </w:rPr>
-              <w:t>Ahfgabe</w:t>
-            </w:r>
-            <w:proofErr w:type="spellEnd"/>
+              <w:t xml:space="preserve"> und </w:t>
+            </w:r>
+            <w:proofErr w:type="spellStart"/>
             <w:r>
               <w:rPr>
                 <w:rFonts w:ascii="Verdana" w:hAnsi="Verdana"/>
                 <w:sz w:val="20"/>
                 <w:lang w:val="de-CH"/>
               </w:rPr>
-              <w:t xml:space="preserve"> zu Lösen :</w:t>
+              <w:t>iPa</w:t>
+            </w:r>
+            <w:bookmarkStart w:id="0" w:name="_GoBack"/>
+            <w:bookmarkEnd w:id="0"/>
+            <w:r>
+              <w:rPr>
+                <w:rFonts w:ascii="Verdana" w:hAnsi="Verdana"/>
+                <w:sz w:val="20"/>
+                <w:lang w:val="de-CH"/>
+              </w:rPr>
+              <w:t>d</w:t>
+            </w:r>
+            <w:proofErr w:type="spellEnd"/>
+            <w:r>
+              <w:rPr>
+                <w:rFonts w:ascii="Verdana" w:hAnsi="Verdana"/>
+                <w:sz w:val="20"/>
+                <w:lang w:val="de-CH"/>
+              </w:rPr>
+              <w:t xml:space="preserve"> Kompatibel sein. </w:t>
+            </w:r>
+          </w:p>
+          <w:p>
+            <w:pPr>
+              <w:pStyle w:val="textenormal"/>
+              <w:spacing w:before="0" w:line="240" w:lineRule="auto"/>
+              <w:ind w:left="130"/>
+              <w:rPr>
+                <w:rFonts w:ascii="Verdana" w:hAnsi="Verdana"/>
+                <w:sz w:val="20"/>
+                <w:lang w:val="de-CH"/>
+              </w:rPr>
+            </w:pPr>
+          </w:p>
+          <w:p>
+            <w:pPr>
+              <w:pStyle w:val="textenormal"/>
+              <w:spacing w:before="0" w:line="240" w:lineRule="auto"/>
+              <w:ind w:left="130"/>
+              <w:rPr>
+                <w:rFonts w:ascii="Verdana" w:hAnsi="Verdana"/>
+                <w:sz w:val="20"/>
+                <w:lang w:val="de-CH"/>
+              </w:rPr>
+            </w:pPr>
+            <w:r>
+              <w:rPr>
+                <w:rFonts w:ascii="Verdana" w:hAnsi="Verdana"/>
+                <w:sz w:val="20"/>
+                <w:lang w:val="de-CH"/>
+              </w:rPr>
+              <w:t>Die folgenden Produkten werden</w:t>
+            </w:r>
+            <w:r>
+              <w:rPr>
+                <w:rFonts w:ascii="Verdana" w:hAnsi="Verdana"/>
+                <w:sz w:val="20"/>
+                <w:lang w:val="de-CH"/>
+              </w:rPr>
+              <w:t xml:space="preserve"> geplant um die Au</w:t>
+            </w:r>
+            <w:r>
+              <w:rPr>
+                <w:rFonts w:ascii="Verdana" w:hAnsi="Verdana"/>
+                <w:sz w:val="20"/>
+                <w:lang w:val="de-CH"/>
+              </w:rPr>
+              <w:t>fgabe</w:t>
+            </w:r>
+            <w:r>
+              <w:rPr>
+                <w:rFonts w:ascii="Verdana" w:hAnsi="Verdana"/>
+                <w:sz w:val="20"/>
+                <w:lang w:val="de-CH"/>
+              </w:rPr>
+              <w:t>n zu l</w:t>
+            </w:r>
+            <w:r>
+              <w:rPr>
+                <w:rFonts w:ascii="Verdana" w:hAnsi="Verdana"/>
+                <w:sz w:val="20"/>
+                <w:lang w:val="de-CH"/>
+              </w:rPr>
+              <w:t>ösen :</w:t>
             </w:r>
           </w:p>
           <w:p>
@@ -2237,12 +2255,8 @@
               <w:pStyle w:val="textenormal"/>
               <w:numPr>
                 <w:ilvl w:val="0"/>
-                <w:numId w:val="2"/>
+                <w:numId w:val="4"/>
               </w:numPr>
-              <w:tabs>
-                <w:tab w:val="clear" w:pos="4536"/>
-                <w:tab w:val="center" w:pos="837"/>
-              </w:tabs>
               <w:spacing w:before="0" w:line="240" w:lineRule="auto"/>
               <w:rPr>
                 <w:rFonts w:ascii="Verdana" w:hAnsi="Verdana"/>
@@ -2256,35 +2270,39 @@
                 <w:sz w:val="20"/>
                 <w:lang w:val="de-CH"/>
               </w:rPr>
-              <w:t xml:space="preserve">Die Integration und </w:t>
-            </w:r>
-            <w:proofErr w:type="spellStart"/>
-            <w:proofErr w:type="gramStart"/>
+              <w:t>Die Integration und Kommunikation</w:t>
+            </w:r>
             <w:r>
               <w:rPr>
                 <w:rFonts w:ascii="Verdana" w:hAnsi="Verdana"/>
                 <w:sz w:val="20"/>
                 <w:lang w:val="de-CH"/>
               </w:rPr>
-              <w:t>Kommunikationmethden</w:t>
-            </w:r>
-            <w:proofErr w:type="spellEnd"/>
+              <w:t>s</w:t>
+            </w:r>
             <w:r>
               <w:rPr>
                 <w:rFonts w:ascii="Verdana" w:hAnsi="Verdana"/>
                 <w:sz w:val="20"/>
                 <w:lang w:val="de-CH"/>
               </w:rPr>
-              <w:t xml:space="preserve"> des System</w:t>
-            </w:r>
-            <w:proofErr w:type="gramEnd"/>
+              <w:t>meth</w:t>
+            </w:r>
             <w:r>
               <w:rPr>
                 <w:rFonts w:ascii="Verdana" w:hAnsi="Verdana"/>
                 <w:sz w:val="20"/>
                 <w:lang w:val="de-CH"/>
               </w:rPr>
-              <w:t xml:space="preserve"> werden in die  Analysephase abgeklärt.</w:t>
+              <w:t>o</w:t>
+            </w:r>
+            <w:r>
+              <w:rPr>
+                <w:rFonts w:ascii="Verdana" w:hAnsi="Verdana"/>
+                <w:sz w:val="20"/>
+                <w:lang w:val="de-CH"/>
+              </w:rPr>
+              <w:t>den des Systems werden in die  Analysephase abgeklärt.</w:t>
             </w:r>
           </w:p>
           <w:p>
@@ -2292,12 +2310,8 @@
               <w:pStyle w:val="textenormal"/>
               <w:numPr>
                 <w:ilvl w:val="0"/>
-                <w:numId w:val="2"/>
+                <w:numId w:val="4"/>
               </w:numPr>
-              <w:tabs>
-                <w:tab w:val="clear" w:pos="4536"/>
-                <w:tab w:val="center" w:pos="837"/>
-              </w:tabs>
               <w:spacing w:before="0" w:line="240" w:lineRule="auto"/>
               <w:rPr>
                 <w:rFonts w:ascii="Verdana" w:hAnsi="Verdana"/>
@@ -2311,25 +2325,23 @@
                 <w:sz w:val="20"/>
                 <w:lang w:val="de-CH"/>
               </w:rPr>
-              <w:t xml:space="preserve">Eine weitere Phase wird das </w:t>
-            </w:r>
-            <w:proofErr w:type="spellStart"/>
+              <w:t xml:space="preserve">Eine weitere Phase wird das Spezifikation und Konzeption der </w:t>
+            </w:r>
             <w:r>
               <w:rPr>
                 <w:rFonts w:ascii="Verdana" w:hAnsi="Verdana"/>
                 <w:sz w:val="20"/>
                 <w:lang w:val="de-CH"/>
               </w:rPr>
-              <w:t>Spezification</w:t>
-            </w:r>
-            <w:proofErr w:type="spellEnd"/>
+              <w:t>Anwendung sein. Das Haupt</w:t>
+            </w:r>
             <w:r>
               <w:rPr>
                 <w:rFonts w:ascii="Verdana" w:hAnsi="Verdana"/>
                 <w:sz w:val="20"/>
                 <w:lang w:val="de-CH"/>
               </w:rPr>
-              <w:t xml:space="preserve"> un</w:t>
+              <w:t xml:space="preserve">ziel ist hier eine </w:t>
             </w:r>
             <w:r>
               <w:rPr>
@@ -2337,7 +2349,7 @@
                 <w:sz w:val="20"/>
                 <w:lang w:val="de-CH"/>
               </w:rPr>
-              <w:t>d</w:t>
+              <w:t>e</w:t>
             </w:r>
             <w:r>
               <w:rPr>
@@ -2345,25 +2357,23 @@
                 <w:sz w:val="20"/>
                 <w:lang w:val="de-CH"/>
               </w:rPr>
-              <w:t xml:space="preserve"> </w:t>
-            </w:r>
-            <w:proofErr w:type="spellStart"/>
+              <w:t>rgonomische GUI mit eine</w:t>
+            </w:r>
             <w:r>
               <w:rPr>
                 <w:rFonts w:ascii="Verdana" w:hAnsi="Verdana"/>
                 <w:sz w:val="20"/>
                 <w:lang w:val="de-CH"/>
               </w:rPr>
-              <w:t>Conception</w:t>
-            </w:r>
-            <w:proofErr w:type="spellEnd"/>
+              <w:t>m schönen</w:t>
+            </w:r>
             <w:r>
               <w:rPr>
                 <w:rFonts w:ascii="Verdana" w:hAnsi="Verdana"/>
                 <w:sz w:val="20"/>
                 <w:lang w:val="de-CH"/>
               </w:rPr>
-              <w:t xml:space="preserve"> de</w:t>
+              <w:t xml:space="preserve"> Graphikdesign </w:t>
             </w:r>
             <w:r>
               <w:rPr>
@@ -2371,7 +2381,7 @@
                 <w:sz w:val="20"/>
                 <w:lang w:val="de-CH"/>
               </w:rPr>
-              <w:t>r</w:t>
+              <w:t xml:space="preserve">zu </w:t>
             </w:r>
             <w:r>
               <w:rPr>
@@ -2379,33 +2389,7 @@
                 <w:sz w:val="20"/>
                 <w:lang w:val="de-CH"/>
               </w:rPr>
-              <w:t xml:space="preserve"> </w:t>
-            </w:r>
-            <w:r>
-              <w:rPr>
-                <w:rFonts w:ascii="Verdana" w:hAnsi="Verdana"/>
-                <w:sz w:val="20"/>
-                <w:lang w:val="de-CH"/>
-              </w:rPr>
-              <w:t xml:space="preserve">Anwendung sein. Der Haupt ziel ist hier eine </w:t>
-            </w:r>
-            <w:proofErr w:type="spellStart"/>
-            <w:r>
-              <w:rPr>
-                <w:rFonts w:ascii="Verdana" w:hAnsi="Verdana"/>
-                <w:sz w:val="20"/>
-                <w:lang w:val="de-CH"/>
-              </w:rPr>
-              <w:t>Ergonimsche</w:t>
-            </w:r>
-            <w:proofErr w:type="spellEnd"/>
-            <w:r>
-              <w:rPr>
-                <w:rFonts w:ascii="Verdana" w:hAnsi="Verdana"/>
-                <w:sz w:val="20"/>
-                <w:lang w:val="de-CH"/>
-              </w:rPr>
-              <w:t xml:space="preserve"> GUI mit eine schöne Graphikdesign entwerfen.</w:t>
+              <w:t>entwerfen.</w:t>
             </w:r>
           </w:p>
           <w:p>
@@ -2413,12 +2397,8 @@
               <w:pStyle w:val="textenormal"/>
               <w:numPr>
                 <w:ilvl w:val="0"/>
-                <w:numId w:val="2"/>
+                <w:numId w:val="4"/>
               </w:numPr>
-              <w:tabs>
-                <w:tab w:val="clear" w:pos="4536"/>
-                <w:tab w:val="center" w:pos="837"/>
-              </w:tabs>
               <w:spacing w:before="0" w:line="240" w:lineRule="auto"/>
               <w:rPr>
                 <w:rFonts w:ascii="Verdana" w:hAnsi="Verdana"/>
@@ -2426,23 +2406,21 @@
                 <w:lang w:val="de-CH"/>
               </w:rPr>
             </w:pPr>
-            <w:proofErr w:type="spellStart"/>
             <w:r>
               <w:rPr>
                 <w:rFonts w:ascii="Verdana" w:hAnsi="Verdana"/>
                 <w:sz w:val="20"/>
                 <w:lang w:val="de-CH"/>
               </w:rPr>
-              <w:t>Schleissliech</w:t>
-            </w:r>
-            <w:proofErr w:type="spellEnd"/>
+              <w:t xml:space="preserve">Schliesslich wird in das </w:t>
+            </w:r>
             <w:r>
               <w:rPr>
                 <w:rFonts w:ascii="Verdana" w:hAnsi="Verdana"/>
                 <w:sz w:val="20"/>
                 <w:lang w:val="de-CH"/>
               </w:rPr>
-              <w:t xml:space="preserve"> wird </w:t>
+              <w:t>Implementation</w:t>
             </w:r>
             <w:r>
               <w:rPr>
@@ -2450,7 +2428,7 @@
                 <w:sz w:val="20"/>
                 <w:lang w:val="de-CH"/>
               </w:rPr>
-              <w:t xml:space="preserve">in </w:t>
+              <w:t xml:space="preserve"> ein Prototyp</w:t>
             </w:r>
             <w:r>
               <w:rPr>
@@ -2458,44 +2436,8 @@
                 <w:sz w:val="20"/>
                 <w:lang w:val="de-CH"/>
               </w:rPr>
-              <w:t xml:space="preserve">das </w:t>
-            </w:r>
-            <w:r>
-              <w:rPr>
-                <w:rFonts w:ascii="Verdana" w:hAnsi="Verdana"/>
-                <w:sz w:val="20"/>
-                <w:lang w:val="de-CH"/>
-              </w:rPr>
-              <w:t xml:space="preserve">Implementation ein Prototype der Anwendung gebaut. Diese </w:t>
-            </w:r>
-            <w:proofErr w:type="spellStart"/>
-            <w:r>
-              <w:rPr>
-                <w:rFonts w:ascii="Verdana" w:hAnsi="Verdana"/>
-                <w:sz w:val="20"/>
-                <w:lang w:val="de-CH"/>
-              </w:rPr>
-              <w:t>prototyp</w:t>
-            </w:r>
-            <w:proofErr w:type="spellEnd"/>
-            <w:r>
-              <w:rPr>
-                <w:rFonts w:ascii="Verdana" w:hAnsi="Verdana"/>
-                <w:sz w:val="20"/>
-                <w:lang w:val="de-CH"/>
-              </w:rPr>
-              <w:t xml:space="preserve"> wie auch das </w:t>
-            </w:r>
-            <w:proofErr w:type="spellStart"/>
-            <w:r>
-              <w:rPr>
-                <w:rFonts w:ascii="Verdana" w:hAnsi="Verdana"/>
-                <w:sz w:val="20"/>
-                <w:lang w:val="de-CH"/>
-              </w:rPr>
-              <w:t>Kompatilität</w:t>
-            </w:r>
-            <w:proofErr w:type="spellEnd"/>
+              <w:t xml:space="preserve"> der Anwendung gebaut.</w:t>
+            </w:r>
           </w:p>
           <w:p>
             <w:pPr>
@@ -2577,7 +2519,7 @@
             <w:r>
               <w:rPr>
                 <w:noProof/>
-                <w:lang w:val="de-CH" w:eastAsia="en-US"/>
+                <w:lang w:val="en-US" w:eastAsia="en-US"/>
               </w:rPr>
               <w:drawing>
                 <wp:inline distT="0" distB="0" distL="0" distR="0" wp14:anchorId="64300818" wp14:editId="21B361E7">
@@ -2669,7 +2611,7 @@
             <w:r>
               <w:rPr>
                 <w:noProof/>
-                <w:lang w:val="de-CH" w:eastAsia="en-US"/>
+                <w:lang w:val="en-US" w:eastAsia="en-US"/>
               </w:rPr>
               <w:drawing>
                 <wp:inline distT="0" distB="0" distL="0" distR="0" wp14:anchorId="79BFA4F2" wp14:editId="4827C370">
@@ -2743,7 +2685,7 @@
             <w:r>
               <w:rPr>
                 <w:noProof/>
-                <w:lang w:val="de-CH" w:eastAsia="en-US"/>
+                <w:lang w:val="en-US" w:eastAsia="en-US"/>
               </w:rPr>
               <w:drawing>
                 <wp:inline distT="0" distB="0" distL="0" distR="0" wp14:anchorId="38816C57" wp14:editId="5826187A">
@@ -3000,35 +2942,6 @@
           <w:lang w:val="de-CH"/>
         </w:rPr>
       </w:pPr>
-      <w:r>
-        <w:rPr>
-          <w:rFonts w:ascii="Verdana" w:hAnsi="Verdana"/>
-          <w:sz w:val="20"/>
-          <w:szCs w:val="20"/>
-          <w:lang w:val="de-CH"/>
-        </w:rPr>
-        <w:t xml:space="preserve">Der aktuelle Markt muss </w:t>
-      </w:r>
-      <w:proofErr w:type="spellStart"/>
-      <w:r>
-        <w:rPr>
-          <w:rFonts w:ascii="Verdana" w:hAnsi="Verdana"/>
-          <w:sz w:val="20"/>
-          <w:szCs w:val="20"/>
-          <w:lang w:val="de-CH"/>
-        </w:rPr>
-        <w:t>24h</w:t>
-      </w:r>
-      <w:proofErr w:type="spellEnd"/>
-      <w:r>
-        <w:rPr>
-          <w:rFonts w:ascii="Verdana" w:hAnsi="Verdana"/>
-          <w:sz w:val="20"/>
-          <w:szCs w:val="20"/>
-          <w:lang w:val="de-CH"/>
-        </w:rPr>
-        <w:t>/24, 7 Tagen pro Woche  effizient werden. Die Verbraucher  möchten in der Echtzeit informiert werden. Dies benötigt eine Verkürzung der Business- und Entscheidungsprozessen. Auch sind die Arbeitsbeziehungen immer dynamischer, und die neue Partner und Verbraucher hoffen, dass die Unternehmen sich schnell anpassen werden.</w:t>
-      </w:r>
     </w:p>
     <w:p>
       <w:pPr>
@@ -3050,9 +2963,9 @@
           <w:szCs w:val="20"/>
           <w:lang w:val="de-CH"/>
         </w:rPr>
-        <w:t xml:space="preserve">Dieses Projekt soll zeigen, dass die Verwendung von Technologien wie BizTalk Server die Überwachung der </w:t>
-      </w:r>
-      <w:proofErr w:type="gramStart"/>
+        <w:t xml:space="preserve">Das Potenzial der neuen mobilen Geräte wie dem </w:t>
+      </w:r>
+      <w:proofErr w:type="spellStart"/>
       <w:r>
         <w:rPr>
           <w:rFonts w:ascii="Verdana" w:hAnsi="Verdana"/>
@@ -3060,9 +2973,9 @@
           <w:szCs w:val="20"/>
           <w:lang w:val="de-CH"/>
         </w:rPr>
-        <w:t>Produktion bei Liebherr Machines</w:t>
-      </w:r>
-      <w:proofErr w:type="gramEnd"/>
+        <w:t>iPhone</w:t>
+      </w:r>
+      <w:proofErr w:type="spellEnd"/>
       <w:r>
         <w:rPr>
           <w:rFonts w:ascii="Verdana" w:hAnsi="Verdana"/>
@@ -3070,7 +2983,128 @@
           <w:szCs w:val="20"/>
           <w:lang w:val="de-CH"/>
         </w:rPr>
-        <w:t xml:space="preserve"> Bulle deutlich verbessern werden kann.</w:t>
+        <w:t xml:space="preserve"> und </w:t>
+      </w:r>
+      <w:proofErr w:type="spellStart"/>
+      <w:r>
+        <w:rPr>
+          <w:rFonts w:ascii="Verdana" w:hAnsi="Verdana"/>
+          <w:sz w:val="20"/>
+          <w:szCs w:val="20"/>
+          <w:lang w:val="de-CH"/>
+        </w:rPr>
+        <w:t>iPad</w:t>
+      </w:r>
+      <w:proofErr w:type="spellEnd"/>
+      <w:r>
+        <w:rPr>
+          <w:rFonts w:ascii="Verdana" w:hAnsi="Verdana"/>
+          <w:sz w:val="20"/>
+          <w:szCs w:val="20"/>
+          <w:lang w:val="de-CH"/>
+        </w:rPr>
+        <w:t xml:space="preserve"> ist enorm und ist bisher vom</w:t>
+      </w:r>
+      <w:r>
+        <w:rPr>
+          <w:rFonts w:ascii="Verdana" w:hAnsi="Verdana"/>
+          <w:sz w:val="20"/>
+          <w:szCs w:val="20"/>
+          <w:lang w:val="de-CH"/>
+        </w:rPr>
+        <w:t xml:space="preserve"> ESIB</w:t>
+      </w:r>
+      <w:r>
+        <w:rPr>
+          <w:rFonts w:ascii="Verdana" w:hAnsi="Verdana"/>
+          <w:sz w:val="20"/>
+          <w:szCs w:val="20"/>
+          <w:lang w:val="de-CH"/>
+        </w:rPr>
+        <w:t xml:space="preserve"> nicht verwendet wo</w:t>
+      </w:r>
+      <w:r>
+        <w:rPr>
+          <w:rFonts w:ascii="Verdana" w:hAnsi="Verdana"/>
+          <w:sz w:val="20"/>
+          <w:szCs w:val="20"/>
+          <w:lang w:val="de-CH"/>
+        </w:rPr>
+        <w:t xml:space="preserve">rden. Mit diesem Projekt werden wir die neue Technologie am beste benutzen um eine einfache und schnellere zugriff den Information an der Benutzer </w:t>
+      </w:r>
+      <w:hyperlink r:id="rId23" w:history="1">
+        <w:r>
+          <w:rPr>
+            <w:rFonts w:ascii="Verdana" w:hAnsi="Verdana"/>
+            <w:sz w:val="20"/>
+            <w:szCs w:val="20"/>
+            <w:lang w:val="de-CH"/>
+          </w:rPr>
+          <w:t>an</w:t>
+        </w:r>
+        <w:r>
+          <w:rPr>
+            <w:rFonts w:ascii="Verdana" w:hAnsi="Verdana"/>
+            <w:sz w:val="20"/>
+            <w:szCs w:val="20"/>
+            <w:lang w:val="de-CH"/>
+          </w:rPr>
+          <w:t>zu</w:t>
+        </w:r>
+        <w:r>
+          <w:rPr>
+            <w:rFonts w:ascii="Verdana" w:hAnsi="Verdana"/>
+            <w:sz w:val="20"/>
+            <w:szCs w:val="20"/>
+            <w:lang w:val="de-CH"/>
+          </w:rPr>
+          <w:t>bieten</w:t>
+        </w:r>
+      </w:hyperlink>
+      <w:r>
+        <w:rPr>
+          <w:rFonts w:ascii="Verdana" w:hAnsi="Verdana"/>
+          <w:sz w:val="20"/>
+          <w:szCs w:val="20"/>
+          <w:lang w:val="de-CH"/>
+        </w:rPr>
+        <w:t>. Diese Informationen können verschieden</w:t>
+      </w:r>
+      <w:r>
+        <w:rPr>
+          <w:rFonts w:ascii="Verdana" w:hAnsi="Verdana"/>
+          <w:sz w:val="20"/>
+          <w:szCs w:val="20"/>
+          <w:lang w:val="de-CH"/>
+        </w:rPr>
+        <w:t>es sein</w:t>
+      </w:r>
+      <w:r>
+        <w:rPr>
+          <w:rFonts w:ascii="Verdana" w:hAnsi="Verdana"/>
+          <w:sz w:val="20"/>
+          <w:szCs w:val="20"/>
+          <w:lang w:val="de-CH"/>
+        </w:rPr>
+        <w:t xml:space="preserve">: die Campus-Karte, den Prüfungsergebnis, den Zeitplan für die Studierenden oder </w:t>
+      </w:r>
+      <w:r>
+        <w:rPr>
+          <w:rFonts w:ascii="Verdana" w:hAnsi="Verdana"/>
+          <w:sz w:val="20"/>
+          <w:szCs w:val="20"/>
+          <w:lang w:val="de-CH"/>
+        </w:rPr>
+        <w:t xml:space="preserve">das </w:t>
+      </w:r>
+      <w:r>
+        <w:rPr>
+          <w:rFonts w:ascii="Verdana" w:hAnsi="Verdana"/>
+          <w:sz w:val="20"/>
+          <w:szCs w:val="20"/>
+          <w:lang w:val="de-CH"/>
+        </w:rPr>
+        <w:t>Telefonbuch.</w:t>
       </w:r>
     </w:p>
     <w:p>
@@ -3094,637 +3128,24 @@
         <w:suppressAutoHyphens/>
         <w:spacing w:before="0" w:line="240" w:lineRule="auto"/>
         <w:ind w:left="0" w:right="0"/>
-        <w:rPr>
-          <w:lang w:val="de-CH"/>
-        </w:rPr>
-      </w:pPr>
-      <w:r>
-        <w:rPr>
+        <w:jc w:val="center"/>
+        <w:rPr>
+          <w:lang w:val="de-CH"/>
+        </w:rPr>
+      </w:pPr>
+      <w:r>
+        <w:rPr>
+          <w:rFonts w:ascii="Verdana" w:hAnsi="Verdana"/>
           <w:noProof/>
-          <w:lang w:val="de-CH" w:eastAsia="en-US"/>
-        </w:rPr>
-        <w:drawing>
-          <wp:inline distT="0" distB="0" distL="0" distR="0" wp14:anchorId="4885D61D" wp14:editId="5173EF8D">
-            <wp:extent cx="2986405" cy="1351915"/>
-            <wp:effectExtent l="0" t="0" r="10795" b="0"/>
-            <wp:docPr id="44" name="Picture 73" descr="Description: D:\my_documents\EIA-FR\bachelor\illustrations\LMB_neue_physikalische_Architekture.png"/>
-            <wp:cNvGraphicFramePr>
-              <a:graphicFrameLocks xmlns:a="http://schemas.openxmlformats.org/drawingml/2006/main" noChangeAspect="1"/>
-            </wp:cNvGraphicFramePr>
-            <a:graphic xmlns:a="http://schemas.openxmlformats.org/drawingml/2006/main">
-              <a:graphicData uri="http://schemas.openxmlformats.org/drawingml/2006/picture">
-                <pic:pic xmlns:pic="http://schemas.openxmlformats.org/drawingml/2006/picture">
-                  <pic:nvPicPr>
-                    <pic:cNvPr id="0" name="Picture 73" descr="Description: D:\my_documents\EIA-FR\bachelor\illustrations\LMB_neue_physikalische_Architekture.png"/>
-                    <pic:cNvPicPr>
-                      <a:picLocks noChangeAspect="1" noChangeArrowheads="1"/>
-                    </pic:cNvPicPr>
-                  </pic:nvPicPr>
-                  <pic:blipFill>
-                    <a:blip r:embed="rId23">
-                      <a:extLst>
-                        <a:ext uri="{28A0092B-C50C-407E-A947-70E740481C1C}">
-                          <a14:useLocalDpi xmlns:a14="http://schemas.microsoft.com/office/drawing/2010/main" val="0"/>
-                        </a:ext>
-                      </a:extLst>
-                    </a:blip>
-                    <a:srcRect/>
-                    <a:stretch>
-                      <a:fillRect/>
-                    </a:stretch>
-                  </pic:blipFill>
-                  <pic:spPr bwMode="auto">
-                    <a:xfrm>
-                      <a:off x="0" y="0"/>
-                      <a:ext cx="2986405" cy="1351915"/>
-                    </a:xfrm>
-                    <a:prstGeom prst="rect">
-                      <a:avLst/>
-                    </a:prstGeom>
-                    <a:noFill/>
-                    <a:ln>
-                      <a:noFill/>
-                    </a:ln>
-                  </pic:spPr>
-                </pic:pic>
-              </a:graphicData>
-            </a:graphic>
-          </wp:inline>
-        </w:drawing>
-      </w:r>
-    </w:p>
-    <w:p>
-      <w:pPr>
-        <w:pStyle w:val="textenormal"/>
-        <w:suppressAutoHyphens/>
-        <w:spacing w:before="0" w:line="240" w:lineRule="auto"/>
-        <w:ind w:left="0" w:right="0"/>
-        <w:rPr>
-          <w:rFonts w:ascii="Verdana" w:hAnsi="Verdana"/>
           <w:sz w:val="20"/>
           <w:szCs w:val="20"/>
-          <w:lang w:val="de-CH"/>
-        </w:rPr>
-      </w:pPr>
-    </w:p>
-    <w:p>
-      <w:pPr>
-        <w:pStyle w:val="textenormal"/>
-        <w:suppressAutoHyphens/>
-        <w:spacing w:before="0" w:line="240" w:lineRule="auto"/>
-        <w:ind w:left="0" w:right="0"/>
-        <w:outlineLvl w:val="0"/>
-        <w:rPr>
-          <w:rFonts w:ascii="Verdana" w:hAnsi="Verdana"/>
-          <w:b/>
-          <w:sz w:val="20"/>
-          <w:szCs w:val="20"/>
-          <w:lang w:val="de-CH"/>
-        </w:rPr>
-      </w:pPr>
-      <w:r>
-        <w:rPr>
-          <w:rFonts w:ascii="Verdana" w:hAnsi="Verdana"/>
-          <w:b/>
-          <w:sz w:val="20"/>
-          <w:szCs w:val="20"/>
-          <w:lang w:val="de-CH"/>
-        </w:rPr>
-        <w:t>Verbesserung eines Geschäftsprozesses</w:t>
-      </w:r>
-    </w:p>
-    <w:p>
-      <w:pPr>
-        <w:pStyle w:val="textenormal"/>
-        <w:suppressAutoHyphens/>
-        <w:spacing w:before="0" w:line="240" w:lineRule="auto"/>
-        <w:ind w:left="0" w:right="0"/>
-        <w:rPr>
-          <w:rFonts w:ascii="Verdana" w:hAnsi="Verdana"/>
-          <w:sz w:val="20"/>
-          <w:szCs w:val="20"/>
-          <w:lang w:val="de-CH"/>
-        </w:rPr>
-      </w:pPr>
-      <w:r>
-        <w:rPr>
-          <w:rFonts w:ascii="Verdana" w:hAnsi="Verdana"/>
-          <w:sz w:val="20"/>
-          <w:szCs w:val="20"/>
-          <w:lang w:val="de-CH"/>
-        </w:rPr>
-        <w:t xml:space="preserve">Um zu beweisen, dass die Benutzung von BizTalk nützlich für LMB wird, haben wir gewählt, die Applikation der Vorschriftsverwaltung zu integrieren. Diese Applikation ist genutzt, um </w:t>
-      </w:r>
-      <w:proofErr w:type="spellStart"/>
-      <w:r>
-        <w:rPr>
-          <w:rFonts w:ascii="Verdana" w:hAnsi="Verdana"/>
-          <w:sz w:val="20"/>
-          <w:szCs w:val="20"/>
-          <w:lang w:val="de-CH"/>
-        </w:rPr>
-        <w:t>Labview</w:t>
-      </w:r>
-      <w:proofErr w:type="spellEnd"/>
-      <w:r>
-        <w:rPr>
-          <w:rFonts w:ascii="Verdana" w:hAnsi="Verdana"/>
-          <w:sz w:val="20"/>
-          <w:szCs w:val="20"/>
-          <w:lang w:val="de-CH"/>
-        </w:rPr>
-        <w:t xml:space="preserve"> Testverfahrens für die verschiedenen Produkte zu erstellen.</w:t>
-      </w:r>
-    </w:p>
-    <w:p>
-      <w:pPr>
-        <w:pStyle w:val="textenormal"/>
-        <w:suppressAutoHyphens/>
-        <w:spacing w:before="0" w:line="240" w:lineRule="auto"/>
-        <w:ind w:left="0" w:right="0"/>
-        <w:rPr>
-          <w:rFonts w:ascii="Verdana" w:hAnsi="Verdana"/>
-          <w:sz w:val="20"/>
-          <w:szCs w:val="20"/>
-          <w:lang w:val="de-CH"/>
-        </w:rPr>
-      </w:pPr>
-      <w:r>
-        <w:rPr>
-          <w:rFonts w:ascii="Verdana" w:hAnsi="Verdana"/>
-          <w:sz w:val="20"/>
-          <w:szCs w:val="20"/>
-          <w:lang w:val="de-CH"/>
-        </w:rPr>
-        <w:t>Der Workflow der Vorschriftsverwaltung ist lang und nimmt viel Zeit. Die Integration dieser Applikation mit BizTalk wird die Dauer und die Komplexität des Workflows kürzen.</w:t>
-      </w:r>
-    </w:p>
-    <w:p>
-      <w:pPr>
-        <w:pStyle w:val="textenormal"/>
-        <w:suppressAutoHyphens/>
-        <w:spacing w:before="0" w:line="240" w:lineRule="auto"/>
-        <w:ind w:left="0" w:right="0"/>
-        <w:rPr>
-          <w:rFonts w:ascii="Verdana" w:hAnsi="Verdana"/>
-          <w:sz w:val="20"/>
-          <w:szCs w:val="20"/>
-          <w:lang w:val="de-CH"/>
-        </w:rPr>
-      </w:pPr>
-    </w:p>
-    <w:p>
-      <w:pPr>
-        <w:pStyle w:val="textenormal"/>
-        <w:suppressAutoHyphens/>
-        <w:spacing w:before="0" w:line="240" w:lineRule="auto"/>
-        <w:ind w:left="0" w:right="0"/>
-        <w:outlineLvl w:val="0"/>
-        <w:rPr>
-          <w:rFonts w:ascii="Verdana" w:hAnsi="Verdana"/>
-          <w:b/>
-          <w:sz w:val="20"/>
-          <w:szCs w:val="20"/>
-          <w:lang w:val="de-CH"/>
-        </w:rPr>
-      </w:pPr>
-      <w:r>
-        <w:rPr>
-          <w:rFonts w:ascii="Verdana" w:hAnsi="Verdana"/>
-          <w:b/>
-          <w:sz w:val="20"/>
-          <w:szCs w:val="20"/>
-          <w:lang w:val="de-CH"/>
-        </w:rPr>
-        <w:t>Technologie-Auswahl</w:t>
-      </w:r>
-    </w:p>
-    <w:p>
-      <w:pPr>
-        <w:pStyle w:val="textenormal"/>
-        <w:suppressAutoHyphens/>
-        <w:spacing w:before="0" w:line="240" w:lineRule="auto"/>
-        <w:ind w:left="0" w:right="0"/>
-        <w:rPr>
-          <w:rFonts w:ascii="Verdana" w:hAnsi="Verdana"/>
-          <w:sz w:val="20"/>
-          <w:szCs w:val="20"/>
-          <w:lang w:val="de-CH"/>
-        </w:rPr>
-      </w:pPr>
-      <w:r>
-        <w:rPr>
-          <w:rFonts w:ascii="Verdana" w:hAnsi="Verdana"/>
-          <w:sz w:val="20"/>
-          <w:szCs w:val="20"/>
-          <w:lang w:val="de-CH"/>
-        </w:rPr>
-        <w:t>Die Integration der Vorschriftsverwaltung mit BizTalk Server 2010 wurde ganz mit Microsoft-Produkten durchgeführt. Diese Auswahl wurde gemacht, um die Unternehmenspolitik zu respektieren.</w:t>
-      </w:r>
-    </w:p>
-    <w:p>
-      <w:pPr>
-        <w:pStyle w:val="textenormal"/>
-        <w:suppressAutoHyphens/>
-        <w:spacing w:before="0" w:line="240" w:lineRule="auto"/>
-        <w:ind w:left="0" w:right="0"/>
-        <w:rPr>
-          <w:rFonts w:ascii="Verdana" w:hAnsi="Verdana"/>
-          <w:sz w:val="20"/>
-          <w:szCs w:val="20"/>
-          <w:lang w:val="de-CH"/>
-        </w:rPr>
-      </w:pPr>
-      <w:r>
-        <w:rPr>
-          <w:rFonts w:ascii="Verdana" w:hAnsi="Verdana"/>
-          <w:sz w:val="20"/>
-          <w:szCs w:val="20"/>
-          <w:lang w:val="de-CH"/>
-        </w:rPr>
-        <w:t>Die folgenden Technologien wurden in der Integration genutzt: InfoPath 2010, BizTalk Server 2010 (mit den Technologien EAI, ESB und Web Service).</w:t>
-      </w:r>
-    </w:p>
-    <w:p>
-      <w:pPr>
-        <w:pStyle w:val="textenormal"/>
-        <w:suppressAutoHyphens/>
-        <w:spacing w:before="0" w:line="240" w:lineRule="auto"/>
-        <w:ind w:left="0" w:right="0"/>
-        <w:rPr>
-          <w:rFonts w:ascii="Verdana" w:hAnsi="Verdana"/>
-          <w:sz w:val="20"/>
-          <w:szCs w:val="20"/>
-          <w:lang w:val="de-CH"/>
-        </w:rPr>
-      </w:pPr>
-    </w:p>
-    <w:p>
-      <w:pPr>
-        <w:pStyle w:val="textenormal"/>
-        <w:suppressAutoHyphens/>
-        <w:spacing w:before="0" w:line="240" w:lineRule="auto"/>
-        <w:ind w:left="0" w:right="0"/>
-        <w:outlineLvl w:val="0"/>
-        <w:rPr>
-          <w:rFonts w:ascii="Verdana" w:hAnsi="Verdana"/>
-          <w:b/>
-          <w:sz w:val="20"/>
-          <w:szCs w:val="20"/>
-          <w:lang w:val="de-CH"/>
-        </w:rPr>
-      </w:pPr>
-      <w:r>
-        <w:rPr>
-          <w:rFonts w:ascii="Verdana" w:hAnsi="Verdana"/>
-          <w:b/>
-          <w:sz w:val="20"/>
-          <w:szCs w:val="20"/>
-          <w:lang w:val="de-CH"/>
-        </w:rPr>
-        <w:t>Aufgaben</w:t>
-      </w:r>
-    </w:p>
-    <w:p>
-      <w:pPr>
-        <w:pStyle w:val="textenormal"/>
-        <w:suppressAutoHyphens/>
-        <w:spacing w:before="0" w:line="240" w:lineRule="auto"/>
-        <w:ind w:left="0" w:right="0"/>
-        <w:rPr>
-          <w:rFonts w:ascii="Verdana" w:hAnsi="Verdana"/>
-          <w:sz w:val="20"/>
-          <w:szCs w:val="20"/>
-          <w:lang w:val="de-CH"/>
-        </w:rPr>
-      </w:pPr>
-      <w:r>
-        <w:rPr>
-          <w:rFonts w:ascii="Verdana" w:hAnsi="Verdana"/>
-          <w:sz w:val="20"/>
-          <w:szCs w:val="20"/>
-          <w:lang w:val="de-CH"/>
-        </w:rPr>
-        <w:t>Zuerst haben wir eine Analyse der Hardware- und Software-</w:t>
-      </w:r>
-      <w:proofErr w:type="gramStart"/>
-      <w:r>
-        <w:rPr>
-          <w:rFonts w:ascii="Verdana" w:hAnsi="Verdana"/>
-          <w:sz w:val="20"/>
-          <w:szCs w:val="20"/>
-          <w:lang w:val="de-CH"/>
-        </w:rPr>
-        <w:t>Infrastruktur bei Liebherr</w:t>
-      </w:r>
-      <w:proofErr w:type="gramEnd"/>
-      <w:r>
-        <w:rPr>
-          <w:rFonts w:ascii="Verdana" w:hAnsi="Verdana"/>
-          <w:sz w:val="20"/>
-          <w:szCs w:val="20"/>
-          <w:lang w:val="de-CH"/>
-        </w:rPr>
-        <w:t xml:space="preserve"> gemacht. Dann haben wir eine neue Infrastruktur vorgeschlagen, die BizTalk integriert.</w:t>
-      </w:r>
-    </w:p>
-    <w:p>
-      <w:pPr>
-        <w:pStyle w:val="textenormal"/>
-        <w:suppressAutoHyphens/>
-        <w:spacing w:before="0" w:line="240" w:lineRule="auto"/>
-        <w:ind w:left="0" w:right="0"/>
-        <w:rPr>
-          <w:rFonts w:ascii="Verdana" w:hAnsi="Verdana"/>
-          <w:sz w:val="20"/>
-          <w:szCs w:val="20"/>
-          <w:lang w:val="de-CH"/>
-        </w:rPr>
-      </w:pPr>
-    </w:p>
-    <w:p>
-      <w:pPr>
-        <w:pStyle w:val="textenormal"/>
-        <w:suppressAutoHyphens/>
-        <w:spacing w:before="0" w:line="240" w:lineRule="auto"/>
-        <w:ind w:left="0" w:right="0"/>
-        <w:rPr>
-          <w:rFonts w:ascii="Verdana" w:hAnsi="Verdana"/>
-          <w:sz w:val="20"/>
-          <w:szCs w:val="20"/>
-          <w:lang w:val="de-CH"/>
-        </w:rPr>
-      </w:pPr>
-      <w:r>
-        <w:rPr>
-          <w:rFonts w:ascii="Verdana" w:hAnsi="Verdana"/>
-          <w:sz w:val="20"/>
-          <w:szCs w:val="20"/>
-          <w:lang w:val="de-CH"/>
-        </w:rPr>
-        <w:t xml:space="preserve">Danach haben wir die Vorschriftsverwaltung analysiert. Ziel ist es, das Funktionieren (Workflow) zu analysieren, um eine Integration mit BizTalk vorzuschlagen. Die Integration haben wir mit der ESB Technologie durchgeführt. Ein Vorteil dieser Technologie ist die Benutzung des </w:t>
-      </w:r>
-      <w:r>
-        <w:rPr>
-          <w:rFonts w:ascii="Verdana" w:hAnsi="Verdana"/>
-          <w:sz w:val="20"/>
-          <w:szCs w:val="20"/>
-          <w:lang w:val="de-CH"/>
-        </w:rPr>
-        <w:lastRenderedPageBreak/>
-        <w:t>Web Services, die für unterschiedlichen Applikationen benutzt werden können.</w:t>
-      </w:r>
-    </w:p>
-    <w:p>
-      <w:pPr>
-        <w:pStyle w:val="textenormal"/>
-        <w:suppressAutoHyphens/>
-        <w:spacing w:before="0" w:line="240" w:lineRule="auto"/>
-        <w:ind w:left="0" w:right="0"/>
-        <w:rPr>
-          <w:rFonts w:ascii="Verdana" w:hAnsi="Verdana"/>
-          <w:sz w:val="20"/>
-          <w:szCs w:val="20"/>
-          <w:lang w:val="de-CH"/>
-        </w:rPr>
-      </w:pPr>
-      <w:r>
-        <w:rPr>
-          <w:rFonts w:ascii="Verdana" w:hAnsi="Verdana"/>
-          <w:sz w:val="20"/>
-          <w:szCs w:val="20"/>
-          <w:lang w:val="de-CH"/>
-        </w:rPr>
-        <w:t xml:space="preserve">Schlussendlich haben wir SharePoint im Prozess hinzugefügt. Alle Vorschriften sowie </w:t>
-      </w:r>
-      <w:proofErr w:type="spellStart"/>
-      <w:r>
-        <w:rPr>
-          <w:rFonts w:ascii="Verdana" w:hAnsi="Verdana"/>
-          <w:sz w:val="20"/>
-          <w:szCs w:val="20"/>
-          <w:lang w:val="de-CH"/>
-        </w:rPr>
-        <w:t>Labview</w:t>
-      </w:r>
-      <w:proofErr w:type="spellEnd"/>
-      <w:r>
-        <w:rPr>
-          <w:rFonts w:ascii="Verdana" w:hAnsi="Verdana"/>
-          <w:sz w:val="20"/>
-          <w:szCs w:val="20"/>
-          <w:lang w:val="de-CH"/>
-        </w:rPr>
-        <w:t xml:space="preserve"> Testverfahren werden auf einer SharePoint Webseite gespeichert. Aber BizTalk hat keinen SharePoint Adapter in seiner ESB Toolkit. Aus diesem Grund haben wir unsere Implementierung verändert, um eine EAI-Lösung zu haben.</w:t>
-      </w:r>
-    </w:p>
-    <w:p>
-      <w:pPr>
-        <w:pStyle w:val="textenormal"/>
-        <w:suppressAutoHyphens/>
-        <w:spacing w:before="0" w:line="240" w:lineRule="auto"/>
-        <w:ind w:left="0" w:right="0"/>
-        <w:rPr>
-          <w:rFonts w:ascii="Verdana" w:hAnsi="Verdana"/>
-          <w:sz w:val="20"/>
-          <w:szCs w:val="20"/>
-          <w:lang w:val="de-CH"/>
-        </w:rPr>
-      </w:pPr>
-    </w:p>
-    <w:p>
-      <w:pPr>
-        <w:pStyle w:val="textenormal"/>
-        <w:suppressAutoHyphens/>
-        <w:spacing w:before="0" w:line="240" w:lineRule="auto"/>
-        <w:ind w:left="0" w:right="0"/>
-        <w:outlineLvl w:val="0"/>
-        <w:rPr>
-          <w:rFonts w:ascii="Verdana" w:hAnsi="Verdana"/>
-          <w:b/>
-          <w:sz w:val="20"/>
-          <w:szCs w:val="20"/>
-          <w:lang w:val="de-CH"/>
-        </w:rPr>
-      </w:pPr>
-      <w:r>
-        <w:rPr>
-          <w:rFonts w:ascii="Verdana" w:hAnsi="Verdana"/>
-          <w:b/>
-          <w:sz w:val="20"/>
-          <w:szCs w:val="20"/>
-          <w:lang w:val="de-CH"/>
-        </w:rPr>
-        <w:t>Ergebnisse</w:t>
-      </w:r>
-    </w:p>
-    <w:p>
-      <w:pPr>
-        <w:pStyle w:val="textenormal"/>
-        <w:suppressAutoHyphens/>
-        <w:spacing w:before="0" w:line="240" w:lineRule="auto"/>
-        <w:ind w:left="0" w:right="0"/>
-        <w:rPr>
-          <w:rFonts w:ascii="Verdana" w:hAnsi="Verdana"/>
-          <w:sz w:val="20"/>
-          <w:szCs w:val="20"/>
-          <w:lang w:val="de-CH"/>
-        </w:rPr>
-      </w:pPr>
-      <w:r>
-        <w:rPr>
-          <w:rFonts w:ascii="Verdana" w:hAnsi="Verdana"/>
-          <w:sz w:val="20"/>
-          <w:szCs w:val="20"/>
-          <w:lang w:val="de-CH"/>
-        </w:rPr>
-        <w:t>Die Vorschriften werden mit einem InfoPath Formular erstellt. Dann werden die Daten des Formulars gesendet und in BizTalk empfangen. BizTalk wird diese Daten auf die SharePoint Webseite weiterleiten, in die sie gespeichert werden.</w:t>
-      </w:r>
-    </w:p>
-    <w:p>
-      <w:pPr>
-        <w:pStyle w:val="textenormal"/>
-        <w:suppressAutoHyphens/>
-        <w:spacing w:before="0" w:line="240" w:lineRule="auto"/>
-        <w:ind w:left="0" w:right="0"/>
-        <w:rPr>
-          <w:rFonts w:ascii="Verdana" w:hAnsi="Verdana"/>
-          <w:sz w:val="20"/>
-          <w:szCs w:val="20"/>
-          <w:lang w:val="de-CH"/>
-        </w:rPr>
-      </w:pPr>
-      <w:r>
-        <w:rPr>
-          <w:rFonts w:ascii="Verdana" w:hAnsi="Verdana"/>
-          <w:sz w:val="20"/>
-          <w:szCs w:val="20"/>
-          <w:lang w:val="de-CH"/>
-        </w:rPr>
-        <w:t xml:space="preserve">Gleichzeitig wird BizTalk die Vorschrift nutzen, um das </w:t>
-      </w:r>
-      <w:proofErr w:type="spellStart"/>
-      <w:r>
-        <w:rPr>
-          <w:rFonts w:ascii="Verdana" w:hAnsi="Verdana"/>
-          <w:sz w:val="20"/>
-          <w:szCs w:val="20"/>
-          <w:lang w:val="de-CH"/>
-        </w:rPr>
-        <w:t>Labview</w:t>
-      </w:r>
-      <w:proofErr w:type="spellEnd"/>
-      <w:r>
-        <w:rPr>
-          <w:rFonts w:ascii="Verdana" w:hAnsi="Verdana"/>
-          <w:sz w:val="20"/>
-          <w:szCs w:val="20"/>
-          <w:lang w:val="de-CH"/>
-        </w:rPr>
-        <w:t xml:space="preserve"> Testverfahren zu erstellen. Diese Datei wird dann auf die SharePoint Webseite gespeichert.</w:t>
-      </w:r>
-    </w:p>
-    <w:p>
-      <w:pPr>
-        <w:pStyle w:val="textenormal"/>
-        <w:suppressAutoHyphens/>
-        <w:spacing w:before="0" w:line="240" w:lineRule="auto"/>
-        <w:ind w:left="0" w:right="0"/>
-        <w:rPr>
-          <w:rFonts w:ascii="Verdana" w:hAnsi="Verdana"/>
-          <w:sz w:val="20"/>
-          <w:szCs w:val="20"/>
-          <w:lang w:val="de-CH"/>
-        </w:rPr>
-      </w:pPr>
-      <w:r>
-        <w:rPr>
-          <w:rFonts w:ascii="Verdana" w:hAnsi="Verdana"/>
-          <w:sz w:val="20"/>
-          <w:szCs w:val="20"/>
-          <w:lang w:val="de-CH"/>
-        </w:rPr>
-        <w:t>Am Anfang einer Testprozedur auf den Prüfstand werden die technischen Daten des Produkts eingetragen. Diese Daten werden in einer Datei gespeichert und in BizTalk gesendet. BizTalk wird die Kontrolldatei erstellen.</w:t>
-      </w:r>
-    </w:p>
-    <w:p>
-      <w:pPr>
-        <w:pStyle w:val="textenormal"/>
-        <w:suppressAutoHyphens/>
-        <w:spacing w:before="0" w:line="240" w:lineRule="auto"/>
-        <w:ind w:left="0" w:right="0"/>
-        <w:rPr>
-          <w:rFonts w:ascii="Verdana" w:hAnsi="Verdana"/>
-          <w:sz w:val="20"/>
-          <w:szCs w:val="20"/>
-          <w:lang w:val="de-CH"/>
-        </w:rPr>
-      </w:pPr>
-      <w:r>
-        <w:rPr>
-          <w:rFonts w:ascii="Verdana" w:hAnsi="Verdana"/>
-          <w:sz w:val="20"/>
-          <w:szCs w:val="20"/>
-          <w:lang w:val="de-CH"/>
-        </w:rPr>
-        <w:t xml:space="preserve">Im Fall eines Fehlers werden die Nachrichten in der ESB Management </w:t>
-      </w:r>
-      <w:proofErr w:type="spellStart"/>
-      <w:r>
-        <w:rPr>
-          <w:rFonts w:ascii="Verdana" w:hAnsi="Verdana"/>
-          <w:sz w:val="20"/>
-          <w:szCs w:val="20"/>
-          <w:lang w:val="de-CH"/>
-        </w:rPr>
-        <w:t>Console</w:t>
-      </w:r>
-      <w:proofErr w:type="spellEnd"/>
-      <w:r>
-        <w:rPr>
-          <w:rFonts w:ascii="Verdana" w:hAnsi="Verdana"/>
-          <w:sz w:val="20"/>
-          <w:szCs w:val="20"/>
-          <w:lang w:val="de-CH"/>
-        </w:rPr>
-        <w:t xml:space="preserve"> gelistet.</w:t>
-      </w:r>
-    </w:p>
-    <w:p>
-      <w:pPr>
-        <w:pStyle w:val="textenormal"/>
-        <w:suppressAutoHyphens/>
-        <w:spacing w:before="0" w:line="240" w:lineRule="auto"/>
-        <w:ind w:left="0" w:right="0"/>
-        <w:rPr>
-          <w:rFonts w:ascii="Verdana" w:hAnsi="Verdana"/>
-          <w:sz w:val="20"/>
-          <w:szCs w:val="20"/>
-          <w:lang w:val="de-CH"/>
-        </w:rPr>
-      </w:pPr>
-    </w:p>
-    <w:p>
-      <w:pPr>
-        <w:pStyle w:val="textenormal"/>
-        <w:keepNext/>
-        <w:suppressAutoHyphens/>
-        <w:spacing w:before="0" w:line="240" w:lineRule="auto"/>
-        <w:ind w:left="0" w:right="0"/>
-        <w:rPr>
-          <w:lang w:val="de-CH"/>
-        </w:rPr>
-      </w:pPr>
-      <w:r>
-        <w:rPr>
-          <w:noProof/>
-          <w:lang w:val="de-CH" w:eastAsia="en-US"/>
+          <w:lang w:val="en-US" w:eastAsia="en-US"/>
         </w:rPr>
         <w:drawing>
-          <wp:inline distT="0" distB="0" distL="0" distR="0" wp14:anchorId="67B9C5F8" wp14:editId="5CEC9B73">
-            <wp:extent cx="3220085" cy="1507490"/>
-            <wp:effectExtent l="0" t="0" r="5715" b="0"/>
-            <wp:docPr id="50" name="Picture 1"/>
+          <wp:inline distT="0" distB="0" distL="0" distR="0" wp14:anchorId="3B0E0981" wp14:editId="446971D9">
+            <wp:extent cx="3074035" cy="2908300"/>
+            <wp:effectExtent l="0" t="0" r="0" b="12700"/>
+            <wp:docPr id="2" name="Picture 1"/>
             <wp:cNvGraphicFramePr>
               <a:graphicFrameLocks xmlns:a="http://schemas.openxmlformats.org/drawingml/2006/main" noChangeAspect="1"/>
             </wp:cNvGraphicFramePr>
@@ -3745,7 +3166,7 @@
                         </a:ext>
                       </a:extLst>
                     </a:blip>
-                    <a:srcRect l="2518" t="19176" r="3972" b="7452"/>
+                    <a:srcRect/>
                     <a:stretch>
                       <a:fillRect/>
                     </a:stretch>
@@ -3753,7 +3174,7 @@
                   <pic:spPr bwMode="auto">
                     <a:xfrm>
                       <a:off x="0" y="0"/>
-                      <a:ext cx="3220085" cy="1507490"/>
+                      <a:ext cx="3074035" cy="2908300"/>
                     </a:xfrm>
                     <a:prstGeom prst="rect">
                       <a:avLst/>
@@ -3773,32 +3194,49 @@
     <w:p>
       <w:pPr>
         <w:pStyle w:val="Caption"/>
-        <w:jc w:val="both"/>
-        <w:outlineLvl w:val="0"/>
-        <w:rPr>
-          <w:lang w:val="de-CH"/>
-        </w:rPr>
-      </w:pPr>
-      <w:r>
-        <w:rPr>
-          <w:lang w:val="de-CH"/>
-        </w:rPr>
-        <w:t xml:space="preserve">Abbildung </w:t>
-      </w:r>
-      <w:r>
-        <w:rPr>
+        <w:jc w:val="center"/>
+        <w:rPr>
+          <w:color w:val="0A4985"/>
+          <w:sz w:val="18"/>
+          <w:lang w:val="de-CH"/>
+        </w:rPr>
+      </w:pPr>
+      <w:r>
+        <w:rPr>
+          <w:color w:val="0A4985"/>
+          <w:sz w:val="18"/>
+          <w:lang w:val="de-CH"/>
+        </w:rPr>
+        <w:t>Abbildung</w:t>
+      </w:r>
+      <w:r>
+        <w:rPr>
+          <w:color w:val="0A4985"/>
+          <w:sz w:val="18"/>
+          <w:lang w:val="de-CH"/>
+        </w:rPr>
+        <w:t xml:space="preserve"> </w:t>
+      </w:r>
+      <w:r>
+        <w:rPr>
+          <w:color w:val="0A4985"/>
+          <w:sz w:val="18"/>
           <w:lang w:val="de-CH"/>
         </w:rPr>
         <w:fldChar w:fldCharType="begin"/>
       </w:r>
       <w:r>
         <w:rPr>
-          <w:lang w:val="de-CH"/>
-        </w:rPr>
-        <w:instrText xml:space="preserve"> SEQ Abbildung \* ARABIC </w:instrText>
-      </w:r>
-      <w:r>
-        <w:rPr>
+          <w:color w:val="0A4985"/>
+          <w:sz w:val="18"/>
+          <w:lang w:val="de-CH"/>
+        </w:rPr>
+        <w:instrText xml:space="preserve"> SEQ Figure \* ARABIC </w:instrText>
+      </w:r>
+      <w:r>
+        <w:rPr>
+          <w:color w:val="0A4985"/>
+          <w:sz w:val="18"/>
           <w:lang w:val="de-CH"/>
         </w:rPr>
         <w:fldChar w:fldCharType="separate"/>
@@ -3806,22 +3244,57 @@
       <w:r>
         <w:rPr>
           <w:noProof/>
-          <w:lang w:val="de-CH"/>
-        </w:rPr>
-        <w:t>3</w:t>
-      </w:r>
-      <w:r>
-        <w:rPr>
+          <w:color w:val="0A4985"/>
+          <w:sz w:val="18"/>
+          <w:lang w:val="de-CH"/>
+        </w:rPr>
+        <w:t>1</w:t>
+      </w:r>
+      <w:r>
+        <w:rPr>
+          <w:color w:val="0A4985"/>
+          <w:sz w:val="18"/>
           <w:lang w:val="de-CH"/>
         </w:rPr>
         <w:fldChar w:fldCharType="end"/>
       </w:r>
       <w:r>
         <w:rPr>
-          <w:lang w:val="de-CH"/>
-        </w:rPr>
-        <w:t xml:space="preserve"> - Überblick über Fehler</w:t>
-      </w:r>
+          <w:color w:val="0A4985"/>
+          <w:sz w:val="18"/>
+          <w:lang w:val="de-CH"/>
+        </w:rPr>
+        <w:t xml:space="preserve"> Überblick die </w:t>
+      </w:r>
+      <w:hyperlink r:id="rId25" w:history="1">
+        <w:r>
+          <w:rPr>
+            <w:color w:val="0A4985"/>
+            <w:sz w:val="18"/>
+            <w:lang w:val="de-CH"/>
+          </w:rPr>
+          <w:t>Funktionalität</w:t>
+        </w:r>
+      </w:hyperlink>
+      <w:r>
+        <w:rPr>
+          <w:color w:val="0A4985"/>
+          <w:sz w:val="18"/>
+          <w:lang w:val="de-CH"/>
+        </w:rPr>
+        <w:t xml:space="preserve"> des Projekts.</w:t>
+      </w:r>
+    </w:p>
+    <w:p>
+      <w:pPr>
+        <w:pStyle w:val="Caption"/>
+        <w:jc w:val="center"/>
+        <w:rPr>
+          <w:color w:val="0A4985"/>
+          <w:sz w:val="18"/>
+          <w:lang w:val="de-CH"/>
+        </w:rPr>
+      </w:pPr>
     </w:p>
     <w:p>
       <w:pPr>
@@ -3845,14 +3318,284 @@
         <w:ind w:left="0" w:right="0"/>
         <w:outlineLvl w:val="0"/>
         <w:rPr>
+          <w:rFonts w:ascii="Arial" w:eastAsiaTheme="minorEastAsia" w:hAnsi="Arial" w:cs="Arial"/>
+          <w:color w:val="262626"/>
+          <w:sz w:val="48"/>
+          <w:szCs w:val="48"/>
+          <w:lang w:val="de-CH" w:eastAsia="en-US"/>
+        </w:rPr>
+      </w:pPr>
+      <w:r>
+        <w:rPr>
           <w:rFonts w:ascii="Verdana" w:hAnsi="Verdana"/>
           <w:b/>
           <w:sz w:val="20"/>
           <w:szCs w:val="20"/>
           <w:lang w:val="de-CH"/>
         </w:rPr>
-      </w:pPr>
-      <w:r>
+        <w:t>Ergonomie und Grafik-Design</w:t>
+      </w:r>
+    </w:p>
+    <w:p>
+      <w:pPr>
+        <w:pStyle w:val="textenormal"/>
+        <w:suppressAutoHyphens/>
+        <w:spacing w:before="0" w:line="240" w:lineRule="auto"/>
+        <w:ind w:left="0" w:right="0"/>
+        <w:rPr>
+          <w:rFonts w:ascii="Verdana" w:hAnsi="Verdana"/>
+          <w:sz w:val="20"/>
+          <w:szCs w:val="20"/>
+          <w:lang w:val="de-CH"/>
+        </w:rPr>
+      </w:pPr>
+      <w:r>
+        <w:rPr>
+          <w:rFonts w:ascii="Verdana" w:hAnsi="Verdana"/>
+          <w:sz w:val="20"/>
+          <w:szCs w:val="20"/>
+          <w:lang w:val="de-CH"/>
+        </w:rPr>
+        <w:t xml:space="preserve">Prototypen der einzelnen Elemente wurden entwickelt, um die </w:t>
+      </w:r>
+      <w:proofErr w:type="spellStart"/>
+      <w:r>
+        <w:rPr>
+          <w:rFonts w:ascii="Verdana" w:hAnsi="Verdana"/>
+          <w:sz w:val="20"/>
+          <w:szCs w:val="20"/>
+          <w:lang w:val="de-CH"/>
+        </w:rPr>
+        <w:t>Usability</w:t>
+      </w:r>
+      <w:proofErr w:type="spellEnd"/>
+      <w:r>
+        <w:rPr>
+          <w:rFonts w:ascii="Verdana" w:hAnsi="Verdana"/>
+          <w:sz w:val="20"/>
+          <w:szCs w:val="20"/>
+          <w:lang w:val="de-CH"/>
+        </w:rPr>
+        <w:t xml:space="preserve"> und die grafische Qualität des Produktes sicherzustellen.</w:t>
+      </w:r>
+      <w:r>
+        <w:rPr>
+          <w:rFonts w:ascii="Verdana" w:hAnsi="Verdana"/>
+          <w:sz w:val="20"/>
+          <w:szCs w:val="20"/>
+          <w:lang w:val="de-CH"/>
+        </w:rPr>
+        <w:t xml:space="preserve"> </w:t>
+      </w:r>
+      <w:r>
+        <w:rPr>
+          <w:rFonts w:ascii="Verdana" w:hAnsi="Verdana"/>
+          <w:sz w:val="20"/>
+          <w:szCs w:val="20"/>
+          <w:lang w:val="de-CH"/>
+        </w:rPr>
+        <w:t xml:space="preserve">Diese Prototypen wurden von verschiedenen Benutzern (Lehrer und Schüler aus ESIB) getestet </w:t>
+      </w:r>
+      <w:proofErr w:type="gramStart"/>
+      <w:r>
+        <w:rPr>
+          <w:rFonts w:ascii="Verdana" w:hAnsi="Verdana"/>
+          <w:sz w:val="20"/>
+          <w:szCs w:val="20"/>
+          <w:lang w:val="de-CH"/>
+        </w:rPr>
+        <w:t>und nach der Testergebnis</w:t>
+      </w:r>
+      <w:proofErr w:type="gramEnd"/>
+      <w:r>
+        <w:rPr>
+          <w:rFonts w:ascii="Verdana" w:hAnsi="Verdana"/>
+          <w:sz w:val="20"/>
+          <w:szCs w:val="20"/>
+          <w:lang w:val="de-CH"/>
+        </w:rPr>
+        <w:t xml:space="preserve"> korrigiert.</w:t>
+      </w:r>
+    </w:p>
+    <w:p>
+      <w:pPr>
+        <w:pStyle w:val="textenormal"/>
+        <w:suppressAutoHyphens/>
+        <w:spacing w:before="0" w:line="240" w:lineRule="auto"/>
+        <w:ind w:left="0" w:right="0"/>
+        <w:rPr>
+          <w:rFonts w:ascii="Verdana" w:hAnsi="Verdana"/>
+          <w:sz w:val="20"/>
+          <w:szCs w:val="20"/>
+          <w:lang w:val="de-CH"/>
+        </w:rPr>
+      </w:pPr>
+    </w:p>
+    <w:p>
+      <w:pPr>
+        <w:pStyle w:val="textenormal"/>
+        <w:keepNext/>
+        <w:suppressAutoHyphens/>
+        <w:spacing w:before="0" w:line="240" w:lineRule="auto"/>
+        <w:ind w:left="0" w:right="0"/>
+        <w:jc w:val="center"/>
+        <w:rPr>
+          <w:lang w:val="de-CH"/>
+        </w:rPr>
+      </w:pPr>
+      <w:r>
+        <w:rPr>
+          <w:rFonts w:ascii="Verdana" w:hAnsi="Verdana"/>
+          <w:noProof/>
+          <w:sz w:val="20"/>
+          <w:szCs w:val="20"/>
+          <w:lang w:val="en-US" w:eastAsia="en-US"/>
+        </w:rPr>
+        <w:drawing>
+          <wp:inline distT="0" distB="0" distL="0" distR="0" wp14:anchorId="049BF6F8" wp14:editId="1571B709">
+            <wp:extent cx="2400422" cy="2264154"/>
+            <wp:effectExtent l="0" t="0" r="0" b="0"/>
+            <wp:docPr id="3" name="Picture 3"/>
+            <wp:cNvGraphicFramePr>
+              <a:graphicFrameLocks xmlns:a="http://schemas.openxmlformats.org/drawingml/2006/main" noChangeAspect="1"/>
+            </wp:cNvGraphicFramePr>
+            <a:graphic xmlns:a="http://schemas.openxmlformats.org/drawingml/2006/main">
+              <a:graphicData uri="http://schemas.openxmlformats.org/drawingml/2006/picture">
+                <pic:pic xmlns:pic="http://schemas.openxmlformats.org/drawingml/2006/picture">
+                  <pic:nvPicPr>
+                    <pic:cNvPr id="0" name="Picture 3"/>
+                    <pic:cNvPicPr>
+                      <a:picLocks noChangeAspect="1" noChangeArrowheads="1"/>
+                    </pic:cNvPicPr>
+                  </pic:nvPicPr>
+                  <pic:blipFill>
+                    <a:blip r:embed="rId26">
+                      <a:extLst>
+                        <a:ext uri="{28A0092B-C50C-407E-A947-70E740481C1C}">
+                          <a14:useLocalDpi xmlns:a14="http://schemas.microsoft.com/office/drawing/2010/main" val="0"/>
+                        </a:ext>
+                      </a:extLst>
+                    </a:blip>
+                    <a:srcRect/>
+                    <a:stretch>
+                      <a:fillRect/>
+                    </a:stretch>
+                  </pic:blipFill>
+                  <pic:spPr bwMode="auto">
+                    <a:xfrm>
+                      <a:off x="0" y="0"/>
+                      <a:ext cx="2400422" cy="2264154"/>
+                    </a:xfrm>
+                    <a:prstGeom prst="rect">
+                      <a:avLst/>
+                    </a:prstGeom>
+                    <a:noFill/>
+                    <a:ln>
+                      <a:noFill/>
+                    </a:ln>
+                  </pic:spPr>
+                </pic:pic>
+              </a:graphicData>
+            </a:graphic>
+          </wp:inline>
+        </w:drawing>
+      </w:r>
+    </w:p>
+    <w:p>
+      <w:pPr>
+        <w:pStyle w:val="Caption"/>
+        <w:jc w:val="center"/>
+        <w:rPr>
+          <w:color w:val="0A4985"/>
+          <w:sz w:val="18"/>
+          <w:lang w:val="de-CH"/>
+        </w:rPr>
+      </w:pPr>
+      <w:r>
+        <w:rPr>
+          <w:color w:val="0A4985"/>
+          <w:sz w:val="18"/>
+          <w:lang w:val="de-CH"/>
+        </w:rPr>
+        <w:t xml:space="preserve">Abbildung </w:t>
+      </w:r>
+      <w:r>
+        <w:rPr>
+          <w:color w:val="0A4985"/>
+          <w:sz w:val="18"/>
+          <w:lang w:val="de-CH"/>
+        </w:rPr>
+        <w:fldChar w:fldCharType="begin"/>
+      </w:r>
+      <w:r>
+        <w:rPr>
+          <w:color w:val="0A4985"/>
+          <w:sz w:val="18"/>
+          <w:lang w:val="de-CH"/>
+        </w:rPr>
+        <w:instrText xml:space="preserve"> SEQ Abbildung \* ARABIC </w:instrText>
+      </w:r>
+      <w:r>
+        <w:rPr>
+          <w:color w:val="0A4985"/>
+          <w:sz w:val="18"/>
+          <w:lang w:val="de-CH"/>
+        </w:rPr>
+        <w:fldChar w:fldCharType="separate"/>
+      </w:r>
+      <w:r>
+        <w:rPr>
+          <w:color w:val="0A4985"/>
+          <w:sz w:val="18"/>
+          <w:lang w:val="de-CH"/>
+        </w:rPr>
+        <w:t>2</w:t>
+      </w:r>
+      <w:r>
+        <w:rPr>
+          <w:color w:val="0A4985"/>
+          <w:sz w:val="18"/>
+          <w:lang w:val="de-CH"/>
+        </w:rPr>
+        <w:fldChar w:fldCharType="end"/>
+      </w:r>
+      <w:r>
+        <w:rPr>
+          <w:color w:val="0A4985"/>
+          <w:sz w:val="18"/>
+          <w:lang w:val="de-CH"/>
+        </w:rPr>
+        <w:t xml:space="preserve"> Beispiel eine Prototyp</w:t>
+      </w:r>
+    </w:p>
+    <w:p>
+      <w:pPr>
+        <w:rPr>
+          <w:lang w:val="de-CH"/>
+        </w:rPr>
+      </w:pPr>
+    </w:p>
+    <w:p>
+      <w:pPr>
+        <w:pStyle w:val="textenormal"/>
+        <w:suppressAutoHyphens/>
+        <w:spacing w:before="0" w:line="240" w:lineRule="auto"/>
+        <w:ind w:left="0" w:right="0"/>
+        <w:rPr>
+          <w:rFonts w:ascii="Verdana" w:hAnsi="Verdana"/>
+          <w:sz w:val="20"/>
+          <w:szCs w:val="20"/>
+          <w:lang w:val="de-CH"/>
+        </w:rPr>
+      </w:pPr>
+    </w:p>
+    <w:p>
+      <w:pPr>
+        <w:pStyle w:val="textenormal"/>
+        <w:suppressAutoHyphens/>
+        <w:spacing w:before="0" w:line="240" w:lineRule="auto"/>
+        <w:ind w:left="0" w:right="0"/>
+        <w:outlineLvl w:val="0"/>
         <w:rPr>
           <w:rFonts w:ascii="Verdana" w:hAnsi="Verdana"/>
           <w:b/>
@@ -3860,7 +3603,16 @@
           <w:szCs w:val="20"/>
           <w:lang w:val="de-CH"/>
         </w:rPr>
-        <w:t>Zukünftige Entwicklung</w:t>
+      </w:pPr>
+      <w:r>
+        <w:rPr>
+          <w:rFonts w:ascii="Verdana" w:hAnsi="Verdana"/>
+          <w:b/>
+          <w:sz w:val="20"/>
+          <w:szCs w:val="20"/>
+          <w:lang w:val="de-CH"/>
+        </w:rPr>
+        <w:t>Ergebnisse</w:t>
       </w:r>
     </w:p>
     <w:p>
@@ -3876,14 +3628,573 @@
           <w:lang w:val="de-CH"/>
         </w:rPr>
       </w:pPr>
-      <w:r>
+    </w:p>
+    <w:p>
+      <w:pPr>
+        <w:pStyle w:val="textenormal"/>
+        <w:suppressAutoHyphens/>
+        <w:spacing w:before="0" w:line="240" w:lineRule="auto"/>
+        <w:ind w:left="0" w:right="0"/>
         <w:rPr>
           <w:rFonts w:ascii="Verdana" w:hAnsi="Verdana"/>
           <w:sz w:val="20"/>
           <w:szCs w:val="20"/>
           <w:lang w:val="de-CH"/>
         </w:rPr>
-        <w:t>Die Integration der Vorschriftsverwaltung wird ergänzt sein, um die verschiedenen Vorschriftstypen zu verwalten. Dann werden Teste mit reellen Daten durchgeführt. BizTalk wird in der Produktion hinzugefügt, sobald alles richtig funktionieren wird. Andere Applikationen werden auch mit BizTalk integriert werden</w:t>
+      </w:pPr>
+      <w:r>
+        <w:rPr>
+          <w:rFonts w:ascii="Verdana" w:hAnsi="Verdana"/>
+          <w:sz w:val="20"/>
+          <w:szCs w:val="20"/>
+          <w:lang w:val="de-CH"/>
+        </w:rPr>
+        <w:t>Nach der Entwicklungsp</w:t>
+      </w:r>
+      <w:r>
+        <w:rPr>
+          <w:rFonts w:ascii="Verdana" w:hAnsi="Verdana"/>
+          <w:sz w:val="20"/>
+          <w:szCs w:val="20"/>
+          <w:lang w:val="de-CH"/>
+        </w:rPr>
+        <w:t xml:space="preserve">eriode, haben wir eine betriebliche und getestete Version des Programms erreicht. </w:t>
+      </w:r>
+    </w:p>
+    <w:p>
+      <w:pPr>
+        <w:pStyle w:val="textenormal"/>
+        <w:suppressAutoHyphens/>
+        <w:spacing w:before="0" w:line="240" w:lineRule="auto"/>
+        <w:ind w:left="0" w:right="0"/>
+        <w:rPr>
+          <w:rFonts w:ascii="Verdana" w:hAnsi="Verdana"/>
+          <w:sz w:val="20"/>
+          <w:szCs w:val="20"/>
+          <w:lang w:val="de-CH"/>
+        </w:rPr>
+      </w:pPr>
+    </w:p>
+    <w:p>
+      <w:pPr>
+        <w:pStyle w:val="textenormal"/>
+        <w:keepNext/>
+        <w:suppressAutoHyphens/>
+        <w:spacing w:before="0" w:line="240" w:lineRule="auto"/>
+        <w:ind w:left="0" w:right="0"/>
+        <w:rPr>
+          <w:lang w:val="de-CH"/>
+        </w:rPr>
+      </w:pPr>
+      <w:r>
+        <w:rPr>
+          <w:noProof/>
+          <w:lang w:val="en-US" w:eastAsia="en-US"/>
+        </w:rPr>
+        <w:drawing>
+          <wp:inline distT="0" distB="0" distL="0" distR="0" wp14:anchorId="072D3F80" wp14:editId="69A8C5CB">
+            <wp:extent cx="3225161" cy="2360119"/>
+            <wp:effectExtent l="0" t="0" r="1270" b="2540"/>
+            <wp:docPr id="5" name="Picture 5"/>
+            <wp:cNvGraphicFramePr>
+              <a:graphicFrameLocks xmlns:a="http://schemas.openxmlformats.org/drawingml/2006/main" noChangeAspect="1"/>
+            </wp:cNvGraphicFramePr>
+            <a:graphic xmlns:a="http://schemas.openxmlformats.org/drawingml/2006/main">
+              <a:graphicData uri="http://schemas.openxmlformats.org/drawingml/2006/picture">
+                <pic:pic xmlns:pic="http://schemas.openxmlformats.org/drawingml/2006/picture">
+                  <pic:nvPicPr>
+                    <pic:cNvPr id="0" name="Picture 5"/>
+                    <pic:cNvPicPr>
+                      <a:picLocks noChangeAspect="1" noChangeArrowheads="1"/>
+                    </pic:cNvPicPr>
+                  </pic:nvPicPr>
+                  <pic:blipFill>
+                    <a:blip r:embed="rId27">
+                      <a:extLst>
+                        <a:ext uri="{28A0092B-C50C-407E-A947-70E740481C1C}">
+                          <a14:useLocalDpi xmlns:a14="http://schemas.microsoft.com/office/drawing/2010/main" val="0"/>
+                        </a:ext>
+                      </a:extLst>
+                    </a:blip>
+                    <a:srcRect/>
+                    <a:stretch>
+                      <a:fillRect/>
+                    </a:stretch>
+                  </pic:blipFill>
+                  <pic:spPr bwMode="auto">
+                    <a:xfrm>
+                      <a:off x="0" y="0"/>
+                      <a:ext cx="3225557" cy="2360409"/>
+                    </a:xfrm>
+                    <a:prstGeom prst="rect">
+                      <a:avLst/>
+                    </a:prstGeom>
+                    <a:noFill/>
+                    <a:ln>
+                      <a:noFill/>
+                    </a:ln>
+                  </pic:spPr>
+                </pic:pic>
+              </a:graphicData>
+            </a:graphic>
+          </wp:inline>
+        </w:drawing>
+      </w:r>
+      <w:r>
+        <w:rPr>
+          <w:noProof/>
+          <w:lang w:val="de-CH" w:eastAsia="en-US"/>
+        </w:rPr>
+        <w:t xml:space="preserve"> </w:t>
+      </w:r>
+    </w:p>
+    <w:p>
+      <w:pPr>
+        <w:pStyle w:val="Caption"/>
+        <w:jc w:val="center"/>
+        <w:rPr>
+          <w:color w:val="0A4985"/>
+          <w:sz w:val="18"/>
+          <w:lang w:val="de-CH"/>
+        </w:rPr>
+      </w:pPr>
+      <w:r>
+        <w:rPr>
+          <w:color w:val="0A4985"/>
+          <w:sz w:val="18"/>
+          <w:lang w:val="de-CH"/>
+        </w:rPr>
+        <w:t xml:space="preserve">Abbildung </w:t>
+      </w:r>
+      <w:r>
+        <w:rPr>
+          <w:color w:val="0A4985"/>
+          <w:sz w:val="18"/>
+          <w:lang w:val="de-CH"/>
+        </w:rPr>
+        <w:fldChar w:fldCharType="begin"/>
+      </w:r>
+      <w:r>
+        <w:rPr>
+          <w:color w:val="0A4985"/>
+          <w:sz w:val="18"/>
+          <w:lang w:val="de-CH"/>
+        </w:rPr>
+        <w:instrText xml:space="preserve"> SEQ Abbildung \* ARABIC </w:instrText>
+      </w:r>
+      <w:r>
+        <w:rPr>
+          <w:color w:val="0A4985"/>
+          <w:sz w:val="18"/>
+          <w:lang w:val="de-CH"/>
+        </w:rPr>
+        <w:fldChar w:fldCharType="separate"/>
+      </w:r>
+      <w:r>
+        <w:rPr>
+          <w:color w:val="0A4985"/>
+          <w:sz w:val="18"/>
+          <w:lang w:val="de-CH"/>
+        </w:rPr>
+        <w:t>3</w:t>
+      </w:r>
+      <w:r>
+        <w:rPr>
+          <w:color w:val="0A4985"/>
+          <w:sz w:val="18"/>
+          <w:lang w:val="de-CH"/>
+        </w:rPr>
+        <w:fldChar w:fldCharType="end"/>
+      </w:r>
+      <w:r>
+        <w:rPr>
+          <w:color w:val="0A4985"/>
+          <w:sz w:val="18"/>
+          <w:lang w:val="de-CH"/>
+        </w:rPr>
+        <w:t xml:space="preserve"> - Überblick </w:t>
+      </w:r>
+      <w:r>
+        <w:rPr>
+          <w:color w:val="0A4985"/>
+          <w:sz w:val="18"/>
+          <w:lang w:val="de-CH"/>
+        </w:rPr>
+        <w:t xml:space="preserve">der </w:t>
+      </w:r>
+      <w:r>
+        <w:rPr>
+          <w:color w:val="0A4985"/>
+          <w:sz w:val="18"/>
+          <w:lang w:val="de-CH"/>
+        </w:rPr>
+        <w:t xml:space="preserve">Programm auf der </w:t>
+      </w:r>
+      <w:proofErr w:type="spellStart"/>
+      <w:r>
+        <w:rPr>
+          <w:color w:val="0A4985"/>
+          <w:sz w:val="18"/>
+          <w:lang w:val="de-CH"/>
+        </w:rPr>
+        <w:t>iPAD</w:t>
+      </w:r>
+      <w:proofErr w:type="spellEnd"/>
+    </w:p>
+    <w:p>
+      <w:pPr>
+        <w:rPr>
+          <w:lang w:val="de-CH"/>
+        </w:rPr>
+      </w:pPr>
+    </w:p>
+    <w:p>
+      <w:pPr>
+        <w:jc w:val="center"/>
+        <w:rPr>
+          <w:lang w:val="de-CH"/>
+        </w:rPr>
+      </w:pPr>
+      <w:r>
+        <w:rPr>
+          <w:noProof/>
+          <w:lang w:val="en-US" w:eastAsia="en-US"/>
+        </w:rPr>
+        <w:drawing>
+          <wp:inline distT="0" distB="0" distL="0" distR="0" wp14:anchorId="600C3B45" wp14:editId="3C7A0208">
+            <wp:extent cx="1532228" cy="2285333"/>
+            <wp:effectExtent l="0" t="0" r="0" b="1270"/>
+            <wp:docPr id="7" name="Picture 6"/>
+            <wp:cNvGraphicFramePr>
+              <a:graphicFrameLocks xmlns:a="http://schemas.openxmlformats.org/drawingml/2006/main" noChangeAspect="1"/>
+            </wp:cNvGraphicFramePr>
+            <a:graphic xmlns:a="http://schemas.openxmlformats.org/drawingml/2006/main">
+              <a:graphicData uri="http://schemas.openxmlformats.org/drawingml/2006/picture">
+                <pic:pic xmlns:pic="http://schemas.openxmlformats.org/drawingml/2006/picture">
+                  <pic:nvPicPr>
+                    <pic:cNvPr id="0" name="Picture 6"/>
+                    <pic:cNvPicPr>
+                      <a:picLocks noChangeAspect="1" noChangeArrowheads="1"/>
+                    </pic:cNvPicPr>
+                  </pic:nvPicPr>
+                  <pic:blipFill>
+                    <a:blip r:embed="rId28">
+                      <a:extLst>
+                        <a:ext uri="{28A0092B-C50C-407E-A947-70E740481C1C}">
+                          <a14:useLocalDpi xmlns:a14="http://schemas.microsoft.com/office/drawing/2010/main" val="0"/>
+                        </a:ext>
+                      </a:extLst>
+                    </a:blip>
+                    <a:srcRect/>
+                    <a:stretch>
+                      <a:fillRect/>
+                    </a:stretch>
+                  </pic:blipFill>
+                  <pic:spPr bwMode="auto">
+                    <a:xfrm>
+                      <a:off x="0" y="0"/>
+                      <a:ext cx="1532419" cy="2285617"/>
+                    </a:xfrm>
+                    <a:prstGeom prst="rect">
+                      <a:avLst/>
+                    </a:prstGeom>
+                    <a:noFill/>
+                    <a:ln>
+                      <a:noFill/>
+                    </a:ln>
+                  </pic:spPr>
+                </pic:pic>
+              </a:graphicData>
+            </a:graphic>
+          </wp:inline>
+        </w:drawing>
+      </w:r>
+    </w:p>
+    <w:p>
+      <w:pPr>
+        <w:pStyle w:val="Caption"/>
+        <w:jc w:val="center"/>
+        <w:rPr>
+          <w:color w:val="0A4985"/>
+          <w:sz w:val="18"/>
+          <w:lang w:val="de-CH"/>
+        </w:rPr>
+      </w:pPr>
+      <w:r>
+        <w:rPr>
+          <w:color w:val="0A4985"/>
+          <w:sz w:val="18"/>
+          <w:lang w:val="de-CH"/>
+        </w:rPr>
+        <w:t xml:space="preserve">Abbildung </w:t>
+      </w:r>
+      <w:r>
+        <w:rPr>
+          <w:color w:val="0A4985"/>
+          <w:sz w:val="18"/>
+          <w:lang w:val="de-CH"/>
+        </w:rPr>
+        <w:fldChar w:fldCharType="begin"/>
+      </w:r>
+      <w:r>
+        <w:rPr>
+          <w:color w:val="0A4985"/>
+          <w:sz w:val="18"/>
+          <w:lang w:val="de-CH"/>
+        </w:rPr>
+        <w:instrText xml:space="preserve"> SEQ Abbildung \* ARABIC </w:instrText>
+      </w:r>
+      <w:r>
+        <w:rPr>
+          <w:color w:val="0A4985"/>
+          <w:sz w:val="18"/>
+          <w:lang w:val="de-CH"/>
+        </w:rPr>
+        <w:fldChar w:fldCharType="separate"/>
+      </w:r>
+      <w:r>
+        <w:rPr>
+          <w:noProof/>
+          <w:color w:val="0A4985"/>
+          <w:sz w:val="18"/>
+          <w:lang w:val="de-CH"/>
+        </w:rPr>
+        <w:t>4</w:t>
+      </w:r>
+      <w:r>
+        <w:rPr>
+          <w:color w:val="0A4985"/>
+          <w:sz w:val="18"/>
+          <w:lang w:val="de-CH"/>
+        </w:rPr>
+        <w:fldChar w:fldCharType="end"/>
+      </w:r>
+      <w:r>
+        <w:rPr>
+          <w:color w:val="0A4985"/>
+          <w:sz w:val="18"/>
+          <w:lang w:val="de-CH"/>
+        </w:rPr>
+        <w:t xml:space="preserve"> - Überblick der Programm auf der </w:t>
+      </w:r>
+      <w:proofErr w:type="spellStart"/>
+      <w:r>
+        <w:rPr>
+          <w:color w:val="0A4985"/>
+          <w:sz w:val="18"/>
+          <w:lang w:val="de-CH"/>
+        </w:rPr>
+        <w:t>iPhone</w:t>
+      </w:r>
+      <w:proofErr w:type="spellEnd"/>
+    </w:p>
+    <w:p>
+      <w:pPr>
+        <w:pStyle w:val="textenormal"/>
+        <w:suppressAutoHyphens/>
+        <w:spacing w:before="0" w:line="240" w:lineRule="auto"/>
+        <w:ind w:left="0" w:right="0"/>
+        <w:rPr>
+          <w:rFonts w:ascii="Verdana" w:hAnsi="Verdana"/>
+          <w:sz w:val="20"/>
+          <w:szCs w:val="20"/>
+          <w:lang w:val="de-CH"/>
+        </w:rPr>
+      </w:pPr>
+    </w:p>
+    <w:p>
+      <w:pPr>
+        <w:pStyle w:val="textenormal"/>
+        <w:suppressAutoHyphens/>
+        <w:spacing w:before="0" w:line="240" w:lineRule="auto"/>
+        <w:ind w:left="0" w:right="0"/>
+        <w:outlineLvl w:val="0"/>
+        <w:rPr>
+          <w:rFonts w:ascii="Verdana" w:hAnsi="Verdana"/>
+          <w:b/>
+          <w:sz w:val="20"/>
+          <w:szCs w:val="20"/>
+          <w:lang w:val="de-CH"/>
+        </w:rPr>
+      </w:pPr>
+      <w:r>
+        <w:rPr>
+          <w:rFonts w:ascii="Verdana" w:hAnsi="Verdana"/>
+          <w:b/>
+          <w:sz w:val="20"/>
+          <w:szCs w:val="20"/>
+          <w:lang w:val="de-CH"/>
+        </w:rPr>
+        <w:t>Zukünftige Entwicklung</w:t>
+      </w:r>
+    </w:p>
+    <w:p>
+      <w:pPr>
+        <w:pStyle w:val="textenormal"/>
+        <w:suppressAutoHyphens/>
+        <w:spacing w:before="0" w:line="240" w:lineRule="auto"/>
+        <w:ind w:left="0" w:right="0"/>
+        <w:rPr>
+          <w:rFonts w:ascii="Verdana" w:hAnsi="Verdana"/>
+          <w:sz w:val="20"/>
+          <w:szCs w:val="20"/>
+          <w:lang w:val="de-CH"/>
+        </w:rPr>
+      </w:pPr>
+    </w:p>
+    <w:p>
+      <w:pPr>
+        <w:pStyle w:val="textenormal"/>
+        <w:suppressAutoHyphens/>
+        <w:spacing w:before="0" w:line="240" w:lineRule="auto"/>
+        <w:ind w:left="0" w:right="0"/>
+        <w:rPr>
+          <w:rFonts w:ascii="Verdana" w:hAnsi="Verdana"/>
+          <w:sz w:val="20"/>
+          <w:szCs w:val="20"/>
+          <w:lang w:val="de-CH"/>
+        </w:rPr>
+      </w:pPr>
+      <w:r>
+        <w:rPr>
+          <w:rFonts w:ascii="Verdana" w:hAnsi="Verdana"/>
+          <w:sz w:val="20"/>
+          <w:szCs w:val="20"/>
+          <w:lang w:val="de-CH"/>
+        </w:rPr>
+        <w:t xml:space="preserve">Eine Zweisprachige(Französisch -English) Version wird so bald wie möglich entwickelt.  </w:t>
+      </w:r>
+      <w:proofErr w:type="gramStart"/>
+      <w:r>
+        <w:rPr>
+          <w:rFonts w:ascii="Verdana" w:hAnsi="Verdana"/>
+          <w:sz w:val="20"/>
+          <w:szCs w:val="20"/>
+          <w:lang w:val="de-CH"/>
+        </w:rPr>
+        <w:t>Dan der</w:t>
+      </w:r>
+      <w:proofErr w:type="gramEnd"/>
+      <w:r>
+        <w:rPr>
+          <w:rFonts w:ascii="Verdana" w:hAnsi="Verdana"/>
+          <w:sz w:val="20"/>
+          <w:szCs w:val="20"/>
+          <w:lang w:val="de-CH"/>
+        </w:rPr>
+        <w:t xml:space="preserve"> Programm wird man auf die </w:t>
+      </w:r>
+      <w:proofErr w:type="spellStart"/>
+      <w:r>
+        <w:rPr>
+          <w:rFonts w:ascii="Verdana" w:hAnsi="Verdana"/>
+          <w:sz w:val="20"/>
+          <w:szCs w:val="20"/>
+          <w:lang w:val="de-CH"/>
+        </w:rPr>
+        <w:t>A</w:t>
+      </w:r>
+      <w:r>
+        <w:rPr>
+          <w:rFonts w:ascii="Verdana" w:hAnsi="Verdana"/>
+          <w:sz w:val="20"/>
+          <w:szCs w:val="20"/>
+          <w:lang w:val="de-CH"/>
+        </w:rPr>
+        <w:t>ppstore</w:t>
+      </w:r>
+      <w:proofErr w:type="spellEnd"/>
+      <w:r>
+        <w:rPr>
+          <w:rFonts w:ascii="Verdana" w:hAnsi="Verdana"/>
+          <w:sz w:val="20"/>
+          <w:szCs w:val="20"/>
+          <w:lang w:val="de-CH"/>
+        </w:rPr>
+        <w:t xml:space="preserve"> von Apple Publizieren. </w:t>
+      </w:r>
+      <w:r>
+        <w:rPr>
+          <w:rFonts w:ascii="Verdana" w:hAnsi="Verdana"/>
+          <w:sz w:val="20"/>
+          <w:szCs w:val="20"/>
+          <w:lang w:val="de-CH"/>
+        </w:rPr>
+        <w:t>Je</w:t>
+      </w:r>
+      <w:r>
+        <w:rPr>
+          <w:rFonts w:ascii="Verdana" w:hAnsi="Verdana"/>
+          <w:sz w:val="20"/>
+          <w:szCs w:val="20"/>
+          <w:lang w:val="de-CH"/>
+        </w:rPr>
+        <w:t xml:space="preserve"> nach dem </w:t>
+      </w:r>
+      <w:r>
+        <w:rPr>
+          <w:rFonts w:ascii="Verdana" w:hAnsi="Verdana"/>
+          <w:sz w:val="20"/>
+          <w:szCs w:val="20"/>
+          <w:lang w:val="de-CH"/>
+        </w:rPr>
+        <w:t xml:space="preserve">Erfolg von der </w:t>
+      </w:r>
+      <w:r>
+        <w:rPr>
+          <w:rFonts w:ascii="Verdana" w:hAnsi="Verdana"/>
+          <w:sz w:val="20"/>
+          <w:szCs w:val="20"/>
+          <w:lang w:val="de-CH"/>
+        </w:rPr>
+        <w:t>Programm</w:t>
+      </w:r>
+      <w:r>
+        <w:rPr>
+          <w:rFonts w:ascii="Verdana" w:hAnsi="Verdana"/>
+          <w:sz w:val="20"/>
+          <w:szCs w:val="20"/>
+          <w:lang w:val="de-CH"/>
+        </w:rPr>
+        <w:t xml:space="preserve">, weiter  Funktionalität </w:t>
+      </w:r>
+      <w:proofErr w:type="gramStart"/>
+      <w:r>
+        <w:rPr>
+          <w:rFonts w:ascii="Verdana" w:hAnsi="Verdana"/>
+          <w:sz w:val="20"/>
+          <w:szCs w:val="20"/>
+          <w:lang w:val="de-CH"/>
+        </w:rPr>
+        <w:t>( „</w:t>
+      </w:r>
+      <w:proofErr w:type="gramEnd"/>
+      <w:r>
+        <w:rPr>
+          <w:rFonts w:ascii="Verdana" w:hAnsi="Verdana"/>
+          <w:sz w:val="20"/>
+          <w:szCs w:val="20"/>
+          <w:lang w:val="de-CH"/>
+        </w:rPr>
+        <w:t xml:space="preserve">Wo bist du?“, Kantine Menü) </w:t>
+      </w:r>
+      <w:r>
+        <w:rPr>
+          <w:rFonts w:ascii="Verdana" w:hAnsi="Verdana"/>
+          <w:sz w:val="20"/>
+          <w:szCs w:val="20"/>
+          <w:lang w:val="de-CH"/>
+        </w:rPr>
+        <w:t>wird entwickelt werden</w:t>
+      </w:r>
+      <w:r>
+        <w:rPr>
+          <w:rFonts w:ascii="Verdana" w:hAnsi="Verdana"/>
+          <w:sz w:val="20"/>
+          <w:szCs w:val="20"/>
+          <w:lang w:val="de-CH"/>
+        </w:rPr>
+        <w:t xml:space="preserve">.   </w:t>
       </w:r>
     </w:p>
     <w:p>
@@ -3902,13 +4213,43 @@
           <w:rFonts w:asciiTheme="minorHAnsi" w:eastAsiaTheme="minorEastAsia" w:hAnsiTheme="minorHAnsi" w:cstheme="minorBidi"/>
           <w:color w:val="auto"/>
           <w:sz w:val="24"/>
+          <w:lang w:val="de-CH" w:eastAsia="en-US"/>
+        </w:rPr>
+      </w:pPr>
+    </w:p>
+    <w:p>
+      <w:pPr>
+        <w:rPr>
+          <w:rFonts w:asciiTheme="minorHAnsi" w:eastAsiaTheme="minorEastAsia" w:hAnsiTheme="minorHAnsi" w:cstheme="minorBidi"/>
+          <w:color w:val="auto"/>
+          <w:sz w:val="24"/>
+          <w:lang w:val="de-CH" w:eastAsia="en-US"/>
+        </w:rPr>
+      </w:pPr>
+    </w:p>
+    <w:p>
+      <w:pPr>
+        <w:rPr>
+          <w:rFonts w:asciiTheme="minorHAnsi" w:eastAsiaTheme="minorEastAsia" w:hAnsiTheme="minorHAnsi" w:cstheme="minorBidi"/>
+          <w:color w:val="auto"/>
+          <w:sz w:val="24"/>
+          <w:lang w:val="de-CH" w:eastAsia="en-US"/>
+        </w:rPr>
+      </w:pPr>
+    </w:p>
+    <w:p>
+      <w:pPr>
+        <w:rPr>
+          <w:rFonts w:asciiTheme="minorHAnsi" w:eastAsiaTheme="minorEastAsia" w:hAnsiTheme="minorHAnsi" w:cstheme="minorBidi"/>
+          <w:color w:val="auto"/>
+          <w:sz w:val="24"/>
           <w:lang w:val="en-GB" w:eastAsia="en-US"/>
         </w:rPr>
       </w:pPr>
     </w:p>
     <w:sectPr>
-      <w:headerReference w:type="default" r:id="rId25"/>
-      <w:footerReference w:type="default" r:id="rId26"/>
+      <w:headerReference w:type="default" r:id="rId29"/>
+      <w:footerReference w:type="default" r:id="rId30"/>
       <w:type w:val="continuous"/>
       <w:pgSz w:w="11899" w:h="16839"/>
       <w:pgMar w:top="851" w:right="567" w:bottom="567" w:left="567" w:header="0" w:footer="547" w:gutter="0"/>
@@ -4415,6 +4756,232 @@
     </w:lvl>
   </w:abstractNum>
   <w:abstractNum w:abstractNumId="1">
+    <w:nsid w:val="18D90159"/>
+    <w:multiLevelType w:val="multilevel"/>
+    <w:tmpl w:val="D4102A46"/>
+    <w:lvl w:ilvl="0">
+      <w:start w:val="1"/>
+      <w:numFmt w:val="decimal"/>
+      <w:lvlText w:val="%1."/>
+      <w:lvlJc w:val="left"/>
+      <w:pPr>
+        <w:tabs>
+          <w:tab w:val="num" w:pos="720"/>
+        </w:tabs>
+        <w:ind w:left="720" w:hanging="720"/>
+      </w:pPr>
+    </w:lvl>
+    <w:lvl w:ilvl="1">
+      <w:start w:val="1"/>
+      <w:numFmt w:val="decimal"/>
+      <w:lvlText w:val="%2."/>
+      <w:lvlJc w:val="left"/>
+      <w:pPr>
+        <w:tabs>
+          <w:tab w:val="num" w:pos="1440"/>
+        </w:tabs>
+        <w:ind w:left="1440" w:hanging="720"/>
+      </w:pPr>
+    </w:lvl>
+    <w:lvl w:ilvl="2">
+      <w:start w:val="1"/>
+      <w:numFmt w:val="decimal"/>
+      <w:lvlText w:val="%3."/>
+      <w:lvlJc w:val="left"/>
+      <w:pPr>
+        <w:tabs>
+          <w:tab w:val="num" w:pos="2160"/>
+        </w:tabs>
+        <w:ind w:left="2160" w:hanging="720"/>
+      </w:pPr>
+    </w:lvl>
+    <w:lvl w:ilvl="3">
+      <w:start w:val="1"/>
+      <w:numFmt w:val="decimal"/>
+      <w:lvlText w:val="%4."/>
+      <w:lvlJc w:val="left"/>
+      <w:pPr>
+        <w:tabs>
+          <w:tab w:val="num" w:pos="2880"/>
+        </w:tabs>
+        <w:ind w:left="2880" w:hanging="720"/>
+      </w:pPr>
+    </w:lvl>
+    <w:lvl w:ilvl="4">
+      <w:start w:val="1"/>
+      <w:numFmt w:val="decimal"/>
+      <w:lvlText w:val="%5."/>
+      <w:lvlJc w:val="left"/>
+      <w:pPr>
+        <w:tabs>
+          <w:tab w:val="num" w:pos="3600"/>
+        </w:tabs>
+        <w:ind w:left="3600" w:hanging="720"/>
+      </w:pPr>
+    </w:lvl>
+    <w:lvl w:ilvl="5">
+      <w:start w:val="1"/>
+      <w:numFmt w:val="decimal"/>
+      <w:lvlText w:val="%6."/>
+      <w:lvlJc w:val="left"/>
+      <w:pPr>
+        <w:tabs>
+          <w:tab w:val="num" w:pos="4320"/>
+        </w:tabs>
+        <w:ind w:left="4320" w:hanging="720"/>
+      </w:pPr>
+    </w:lvl>
+    <w:lvl w:ilvl="6">
+      <w:start w:val="1"/>
+      <w:numFmt w:val="decimal"/>
+      <w:lvlText w:val="%7."/>
+      <w:lvlJc w:val="left"/>
+      <w:pPr>
+        <w:tabs>
+          <w:tab w:val="num" w:pos="5040"/>
+        </w:tabs>
+        <w:ind w:left="5040" w:hanging="720"/>
+      </w:pPr>
+    </w:lvl>
+    <w:lvl w:ilvl="7">
+      <w:start w:val="1"/>
+      <w:numFmt w:val="decimal"/>
+      <w:lvlText w:val="%8."/>
+      <w:lvlJc w:val="left"/>
+      <w:pPr>
+        <w:tabs>
+          <w:tab w:val="num" w:pos="5760"/>
+        </w:tabs>
+        <w:ind w:left="5760" w:hanging="720"/>
+      </w:pPr>
+    </w:lvl>
+    <w:lvl w:ilvl="8">
+      <w:start w:val="1"/>
+      <w:numFmt w:val="decimal"/>
+      <w:lvlText w:val="%9."/>
+      <w:lvlJc w:val="left"/>
+      <w:pPr>
+        <w:tabs>
+          <w:tab w:val="num" w:pos="6480"/>
+        </w:tabs>
+        <w:ind w:left="6480" w:hanging="720"/>
+      </w:pPr>
+    </w:lvl>
+  </w:abstractNum>
+  <w:abstractNum w:abstractNumId="2">
+    <w:nsid w:val="56F0018F"/>
+    <w:multiLevelType w:val="hybridMultilevel"/>
+    <w:tmpl w:val="F684C4BA"/>
+    <w:lvl w:ilvl="0" w:tplc="04090001">
+      <w:start w:val="1"/>
+      <w:numFmt w:val="bullet"/>
+      <w:lvlText w:val=""/>
+      <w:lvlJc w:val="left"/>
+      <w:pPr>
+        <w:ind w:left="850" w:hanging="360"/>
+      </w:pPr>
+      <w:rPr>
+        <w:rFonts w:ascii="Symbol" w:hAnsi="Symbol" w:hint="default"/>
+      </w:rPr>
+    </w:lvl>
+    <w:lvl w:ilvl="1" w:tplc="04090003" w:tentative="1">
+      <w:start w:val="1"/>
+      <w:numFmt w:val="bullet"/>
+      <w:lvlText w:val="o"/>
+      <w:lvlJc w:val="left"/>
+      <w:pPr>
+        <w:ind w:left="1570" w:hanging="360"/>
+      </w:pPr>
+      <w:rPr>
+        <w:rFonts w:ascii="Courier New" w:hAnsi="Courier New" w:hint="default"/>
+      </w:rPr>
+    </w:lvl>
+    <w:lvl w:ilvl="2" w:tplc="04090005" w:tentative="1">
+      <w:start w:val="1"/>
+      <w:numFmt w:val="bullet"/>
+      <w:lvlText w:val=""/>
+      <w:lvlJc w:val="left"/>
+      <w:pPr>
+        <w:ind w:left="2290" w:hanging="360"/>
+      </w:pPr>
+      <w:rPr>
+        <w:rFonts w:ascii="Wingdings" w:hAnsi="Wingdings" w:hint="default"/>
+      </w:rPr>
+    </w:lvl>
+    <w:lvl w:ilvl="3" w:tplc="04090001" w:tentative="1">
+      <w:start w:val="1"/>
+      <w:numFmt w:val="bullet"/>
+      <w:lvlText w:val=""/>
+      <w:lvlJc w:val="left"/>
+      <w:pPr>
+        <w:ind w:left="3010" w:hanging="360"/>
+      </w:pPr>
+      <w:rPr>
+        <w:rFonts w:ascii="Symbol" w:hAnsi="Symbol" w:hint="default"/>
+      </w:rPr>
+    </w:lvl>
+    <w:lvl w:ilvl="4" w:tplc="04090003" w:tentative="1">
+      <w:start w:val="1"/>
+      <w:numFmt w:val="bullet"/>
+      <w:lvlText w:val="o"/>
+      <w:lvlJc w:val="left"/>
+      <w:pPr>
+        <w:ind w:left="3730" w:hanging="360"/>
+      </w:pPr>
+      <w:rPr>
+        <w:rFonts w:ascii="Courier New" w:hAnsi="Courier New" w:hint="default"/>
+      </w:rPr>
+    </w:lvl>
+    <w:lvl w:ilvl="5" w:tplc="04090005" w:tentative="1">
+      <w:start w:val="1"/>
+      <w:numFmt w:val="bullet"/>
+      <w:lvlText w:val=""/>
+      <w:lvlJc w:val="left"/>
+      <w:pPr>
+        <w:ind w:left="4450" w:hanging="360"/>
+      </w:pPr>
+      <w:rPr>
+        <w:rFonts w:ascii="Wingdings" w:hAnsi="Wingdings" w:hint="default"/>
+      </w:rPr>
+    </w:lvl>
+    <w:lvl w:ilvl="6" w:tplc="04090001" w:tentative="1">
+      <w:start w:val="1"/>
+      <w:numFmt w:val="bullet"/>
+      <w:lvlText w:val=""/>
+      <w:lvlJc w:val="left"/>
+      <w:pPr>
+        <w:ind w:left="5170" w:hanging="360"/>
+      </w:pPr>
+      <w:rPr>
+        <w:rFonts w:ascii="Symbol" w:hAnsi="Symbol" w:hint="default"/>
+      </w:rPr>
+    </w:lvl>
+    <w:lvl w:ilvl="7" w:tplc="04090003" w:tentative="1">
+      <w:start w:val="1"/>
+      <w:numFmt w:val="bullet"/>
+      <w:lvlText w:val="o"/>
+      <w:lvlJc w:val="left"/>
+      <w:pPr>
+        <w:ind w:left="5890" w:hanging="360"/>
+      </w:pPr>
+      <w:rPr>
+        <w:rFonts w:ascii="Courier New" w:hAnsi="Courier New" w:hint="default"/>
+      </w:rPr>
+    </w:lvl>
+    <w:lvl w:ilvl="8" w:tplc="04090005" w:tentative="1">
+      <w:start w:val="1"/>
+      <w:numFmt w:val="bullet"/>
+      <w:lvlText w:val=""/>
+      <w:lvlJc w:val="left"/>
+      <w:pPr>
+        <w:ind w:left="6610" w:hanging="360"/>
+      </w:pPr>
+      <w:rPr>
+        <w:rFonts w:ascii="Wingdings" w:hAnsi="Wingdings" w:hint="default"/>
+      </w:rPr>
+    </w:lvl>
+  </w:abstractNum>
+  <w:abstractNum w:abstractNumId="3">
     <w:nsid w:val="5E3262FB"/>
     <w:multiLevelType w:val="hybridMultilevel"/>
     <w:tmpl w:val="2A0EDF66"/>
@@ -4531,7 +5098,13 @@
     <w:abstractNumId w:val="0"/>
   </w:num>
   <w:num w:numId="2">
+    <w:abstractNumId w:val="3"/>
+  </w:num>
+  <w:num w:numId="3">
     <w:abstractNumId w:val="1"/>
+  </w:num>
+  <w:num w:numId="4">
+    <w:abstractNumId w:val="2"/>
   </w:num>
 </w:numbering>
 </file>

</xml_diff>